<commit_message>
refs #404 Metrikdokument Androidteil erstellt
</commit_message>
<xml_diff>
--- a/doc/11_Qualitaetsmassnahmen/codemetriken.docx
+++ b/doc/11_Qualitaetsmassnahmen/codemetriken.docx
@@ -105,7 +105,7 @@
                     <w:noProof/>
                     <w:color w:val="4F81BD" w:themeColor="accent1"/>
                   </w:rPr>
-                  <w:t>30. Mai 2011</w:t>
+                  <w:t>31. Mai 2011</w:t>
                 </w:r>
                 <w:r>
                   <w:rPr>
@@ -3481,21 +3481,6 @@
     </w:p>
     <w:p>
       <w:pPr>
-        <w:rPr>
-          <w:highlight w:val="yellow"/>
-        </w:rPr>
-      </w:pPr>
-    </w:p>
-    <w:p>
-      <w:r>
-        <w:rPr>
-          <w:highlight w:val="yellow"/>
-        </w:rPr>
-        <w:t>{REMO}</w:t>
-      </w:r>
-    </w:p>
-    <w:p>
-      <w:pPr>
         <w:tabs>
           <w:tab w:val="left" w:pos="5325"/>
         </w:tabs>
@@ -3658,7 +3643,10 @@
       </w:r>
       <w:proofErr w:type="spellEnd"/>
     </w:p>
-    <w:p/>
+    <w:p>
+      <w:bookmarkStart w:id="19" w:name="_GoBack"/>
+      <w:bookmarkEnd w:id="19"/>
+    </w:p>
     <w:p>
       <w:pPr>
         <w:pStyle w:val="berschrift3"/>
@@ -3676,6 +3664,19 @@
         <w:t>Android</w:t>
       </w:r>
       <w:proofErr w:type="spellEnd"/>
+    </w:p>
+    <w:p>
+      <w:r>
+        <w:t xml:space="preserve">Da die Testklassen für die Sicherstellung von diversen Funktionen verantwortlich sind, werden die Kohäsionswerte zum Teil geringer als es gewünscht wäre. In der Regel wurde für eine zu testende Klasse eine Testklasse entworfen. Ein weiteres </w:t>
+      </w:r>
+      <w:r>
+        <w:t xml:space="preserve">aufteilen auf mehrere Klassen wäre nicht sinnvoll, da die Testklassen nur für den Test erzeugt wird und keinen weiteren Nutzen hat. </w:t>
+      </w:r>
+    </w:p>
+    <w:p>
+      <w:r>
+        <w:t xml:space="preserve">Aus diesen Gründen wird in den nachfolgenden Kapiteln eine Analyse des Codes exklusive der durchgeführten Tests vorgenommen. </w:t>
+      </w:r>
     </w:p>
     <w:p>
       <w:pPr>
@@ -3850,13 +3851,8 @@
       <w:r>
         <w:fldChar w:fldCharType="separate"/>
       </w:r>
-      <w:proofErr w:type="spellStart"/>
-      <w:r>
-        <w:t>Abbildung</w:t>
-      </w:r>
-      <w:proofErr w:type="spellEnd"/>
-      <w:r>
-        <w:t xml:space="preserve"> </w:t>
+      <w:r>
+        <w:t xml:space="preserve">Abbildung </w:t>
       </w:r>
       <w:r>
         <w:rPr>
@@ -3905,10 +3901,10 @@
           <w:lang w:eastAsia="de-CH"/>
         </w:rPr>
         <w:drawing>
-          <wp:inline distT="0" distB="0" distL="0" distR="0" wp14:anchorId="64C37FB7" wp14:editId="3B078126">
-            <wp:extent cx="5753100" cy="3648075"/>
+          <wp:inline distT="0" distB="0" distL="0" distR="0">
+            <wp:extent cx="5753100" cy="3609975"/>
             <wp:effectExtent l="0" t="0" r="0" b="0"/>
-            <wp:docPr id="3" name="Grafik 3" descr="G:\SVN\se2p_svn.elmermx.ch\doc\05_Design\pics\Metric\cyclomatic_complexity.PNG"/>
+            <wp:docPr id="4" name="Grafik 4" descr="G:\SVN\se2p_svn.elmermx.ch\doc\11_Qualitaetsmassnahmen\pics\cyclomatic_complexity.PNG"/>
             <wp:cNvGraphicFramePr>
               <a:graphicFrameLocks xmlns:a="http://schemas.openxmlformats.org/drawingml/2006/main" noChangeAspect="1"/>
             </wp:cNvGraphicFramePr>
@@ -3916,7 +3912,7 @@
               <a:graphicData uri="http://schemas.openxmlformats.org/drawingml/2006/picture">
                 <pic:pic xmlns:pic="http://schemas.openxmlformats.org/drawingml/2006/picture">
                   <pic:nvPicPr>
-                    <pic:cNvPr id="0" name="Picture 1" descr="G:\SVN\se2p_svn.elmermx.ch\doc\05_Design\pics\Metric\cyclomatic_complexity.PNG"/>
+                    <pic:cNvPr id="0" name="Picture 1" descr="G:\SVN\se2p_svn.elmermx.ch\doc\11_Qualitaetsmassnahmen\pics\cyclomatic_complexity.PNG"/>
                     <pic:cNvPicPr>
                       <a:picLocks noChangeAspect="1" noChangeArrowheads="1"/>
                     </pic:cNvPicPr>
@@ -3937,7 +3933,7 @@
                   <pic:spPr bwMode="auto">
                     <a:xfrm>
                       <a:off x="0" y="0"/>
-                      <a:ext cx="5753100" cy="3648075"/>
+                      <a:ext cx="5753100" cy="3609975"/>
                     </a:xfrm>
                     <a:prstGeom prst="rect">
                       <a:avLst/>
@@ -3958,8 +3954,8 @@
       <w:pPr>
         <w:pStyle w:val="Beschriftung"/>
       </w:pPr>
-      <w:bookmarkStart w:id="19" w:name="_Ref294537311"/>
       <w:bookmarkStart w:id="20" w:name="_Ref294538747"/>
+      <w:bookmarkStart w:id="21" w:name="_Ref294537311"/>
       <w:r>
         <w:t xml:space="preserve">Abbildung </w:t>
       </w:r>
@@ -3987,7 +3983,7 @@
       <w:r>
         <w:t>Complexity</w:t>
       </w:r>
-      <w:bookmarkEnd w:id="19"/>
+      <w:bookmarkEnd w:id="21"/>
       <w:proofErr w:type="spellEnd"/>
     </w:p>
     <w:p>
@@ -4025,7 +4021,16 @@
     </w:p>
     <w:p>
       <w:r>
-        <w:t xml:space="preserve">Der Grenzwert für die Anzahl Anweisungen in einer Methode wurde auf 20 festgelegt. Bis auf wenige Ausnahmen wurde dieser Wert nicht überschritten (siehe </w:t>
+        <w:t xml:space="preserve">Der Grenzwert für die Anzahl Anweisungen in einer Methode wurde auf 20 festgelegt. </w:t>
+      </w:r>
+      <w:r>
+        <w:t>Alle</w:t>
+      </w:r>
+      <w:r>
+        <w:t xml:space="preserve"> Methoden liegen innerhalb des erwarteten Wertes</w:t>
+      </w:r>
+      <w:r>
+        <w:t xml:space="preserve"> (siehe </w:t>
       </w:r>
       <w:r>
         <w:fldChar w:fldCharType="begin"/>
@@ -4063,7 +4068,7 @@
         <w:t>).</w:t>
       </w:r>
       <w:r>
-        <w:t xml:space="preserve"> Bei den Methoden, welche nicht im definierten Bereich liegen, handelt es sich um Testmethoden. </w:t>
+        <w:t xml:space="preserve"> </w:t>
       </w:r>
     </w:p>
     <w:p>
@@ -4077,10 +4082,10 @@
           <w:lang w:eastAsia="de-CH"/>
         </w:rPr>
         <w:drawing>
-          <wp:inline distT="0" distB="0" distL="0" distR="0" wp14:anchorId="28EC0F9A" wp14:editId="031F407F">
+          <wp:inline distT="0" distB="0" distL="0" distR="0">
             <wp:extent cx="5753100" cy="3619500"/>
             <wp:effectExtent l="0" t="0" r="0" b="0"/>
-            <wp:docPr id="5" name="Grafik 5" descr="G:\SVN\se2p_svn.elmermx.ch\doc\05_Design\pics\Metric\number_of_states.PNG"/>
+            <wp:docPr id="9" name="Grafik 9" descr="G:\SVN\se2p_svn.elmermx.ch\doc\11_Qualitaetsmassnahmen\pics\number_of_states.PNG"/>
             <wp:cNvGraphicFramePr>
               <a:graphicFrameLocks xmlns:a="http://schemas.openxmlformats.org/drawingml/2006/main" noChangeAspect="1"/>
             </wp:cNvGraphicFramePr>
@@ -4088,7 +4093,7 @@
               <a:graphicData uri="http://schemas.openxmlformats.org/drawingml/2006/picture">
                 <pic:pic xmlns:pic="http://schemas.openxmlformats.org/drawingml/2006/picture">
                   <pic:nvPicPr>
-                    <pic:cNvPr id="0" name="Picture 3" descr="G:\SVN\se2p_svn.elmermx.ch\doc\05_Design\pics\Metric\number_of_states.PNG"/>
+                    <pic:cNvPr id="0" name="Picture 2" descr="G:\SVN\se2p_svn.elmermx.ch\doc\11_Qualitaetsmassnahmen\pics\number_of_states.PNG"/>
                     <pic:cNvPicPr>
                       <a:picLocks noChangeAspect="1" noChangeArrowheads="1"/>
                     </pic:cNvPicPr>
@@ -4129,8 +4134,13 @@
     <w:p>
       <w:pPr>
         <w:pStyle w:val="Beschriftung"/>
-      </w:pPr>
-      <w:bookmarkStart w:id="21" w:name="_Ref294538092"/>
+        <w:rPr>
+          <w:rStyle w:val="Fett"/>
+          <w:b/>
+          <w:bCs/>
+        </w:rPr>
+      </w:pPr>
+      <w:bookmarkStart w:id="22" w:name="_Ref294538092"/>
       <w:r>
         <w:t xml:space="preserve">Abbildung </w:t>
       </w:r>
@@ -4153,45 +4163,131 @@
       <w:r>
         <w:t xml:space="preserve"> Code</w:t>
       </w:r>
-      <w:bookmarkEnd w:id="21"/>
+      <w:bookmarkEnd w:id="22"/>
     </w:p>
     <w:p>
       <w:pPr>
         <w:rPr>
-          <w:rStyle w:val="Fett"/>
+          <w:color w:val="365F91" w:themeColor="accent1" w:themeShade="BF"/>
+          <w:spacing w:val="10"/>
+          <w:sz w:val="22"/>
+          <w:szCs w:val="22"/>
         </w:rPr>
       </w:pPr>
-    </w:p>
-    <w:p>
-      <w:pPr>
+      <w:r>
+        <w:br w:type="page"/>
+      </w:r>
+    </w:p>
+    <w:p>
+      <w:pPr>
+        <w:pStyle w:val="berschrift4"/>
         <w:rPr>
-          <w:rStyle w:val="Fett"/>
+          <w:lang w:val="fr-CH"/>
         </w:rPr>
       </w:pPr>
+      <w:proofErr w:type="spellStart"/>
       <w:r>
         <w:rPr>
-          <w:rStyle w:val="Fett"/>
+          <w:lang w:val="fr-CH"/>
         </w:rPr>
-        <w:t xml:space="preserve">Erklärung Long </w:t>
-      </w:r>
-      <w:proofErr w:type="spellStart"/>
+        <w:lastRenderedPageBreak/>
+        <w:t>Weighted</w:t>
+      </w:r>
+      <w:proofErr w:type="spellEnd"/>
       <w:r>
         <w:rPr>
-          <w:rStyle w:val="Fett"/>
+          <w:lang w:val="fr-CH"/>
         </w:rPr>
-        <w:t>Method</w:t>
-      </w:r>
-      <w:proofErr w:type="spellEnd"/>
-    </w:p>
-    <w:p>
-      <w:r>
-        <w:t xml:space="preserve">Bei der in </w:t>
+        <w:t xml:space="preserve"> </w:t>
+      </w:r>
+      <w:proofErr w:type="spellStart"/>
+      <w:r>
+        <w:rPr>
+          <w:lang w:val="fr-CH"/>
+        </w:rPr>
+        <w:t>Methods</w:t>
+      </w:r>
+      <w:proofErr w:type="spellEnd"/>
+      <w:r>
+        <w:rPr>
+          <w:lang w:val="fr-CH"/>
+        </w:rPr>
+        <w:t xml:space="preserve"> per Class</w:t>
+      </w:r>
+    </w:p>
+    <w:p>
+      <w:r>
+        <w:t xml:space="preserve">Der </w:t>
+      </w:r>
+      <w:proofErr w:type="spellStart"/>
+      <w:r>
+        <w:t>Metrikindikator</w:t>
+      </w:r>
+      <w:proofErr w:type="spellEnd"/>
+      <w:r>
+        <w:t xml:space="preserve"> </w:t>
+      </w:r>
+      <w:proofErr w:type="spellStart"/>
+      <w:r>
+        <w:t>Weighted</w:t>
+      </w:r>
+      <w:proofErr w:type="spellEnd"/>
+      <w:r>
+        <w:t xml:space="preserve"> </w:t>
+      </w:r>
+      <w:proofErr w:type="spellStart"/>
+      <w:r>
+        <w:t>Methods</w:t>
+      </w:r>
+      <w:proofErr w:type="spellEnd"/>
+      <w:r>
+        <w:t xml:space="preserve"> per Class steht für die kumulierte Komplexität sämtlicher Methoden einer Klasse. Das </w:t>
+      </w:r>
+      <w:proofErr w:type="spellStart"/>
+      <w:r>
+        <w:t>Eclipse</w:t>
+      </w:r>
+      <w:proofErr w:type="spellEnd"/>
+      <w:r>
+        <w:t xml:space="preserve"> </w:t>
+      </w:r>
+      <w:proofErr w:type="spellStart"/>
+      <w:r>
+        <w:t>Metric</w:t>
+      </w:r>
+      <w:proofErr w:type="spellEnd"/>
+      <w:r>
+        <w:t xml:space="preserve"> </w:t>
+      </w:r>
+      <w:proofErr w:type="spellStart"/>
+      <w:r>
+        <w:t>Plugin</w:t>
+      </w:r>
+      <w:proofErr w:type="spellEnd"/>
+      <w:r>
+        <w:t xml:space="preserve"> verwendet für die Komplexitätsanalyse den MC </w:t>
+      </w:r>
+      <w:proofErr w:type="spellStart"/>
+      <w:r>
+        <w:t>Cabe’s</w:t>
+      </w:r>
+      <w:proofErr w:type="spellEnd"/>
+      <w:r>
+        <w:t xml:space="preserve"> Algorithmus. Je höher der Wert liegt, desto höher ist die Komplexität einer kompletten Klasse. Der gewünschte Bereich für di</w:t>
+      </w:r>
+      <w:r>
+        <w:t xml:space="preserve">ese Kenngrösse liegt zwischen 0 und 40. </w:t>
+      </w:r>
+    </w:p>
+    <w:p>
+      <w:r>
+        <w:t xml:space="preserve">Wie aus der nachstehenden </w:t>
       </w:r>
       <w:r>
         <w:fldChar w:fldCharType="begin"/>
       </w:r>
       <w:r>
-        <w:instrText xml:space="preserve"> REF _Ref294538762 \h </w:instrText>
+        <w:instrText xml:space="preserve"> REF _Ref294602588 \h </w:instrText>
       </w:r>
       <w:r>
         <w:fldChar w:fldCharType="separate"/>
@@ -4206,65 +4302,53 @@
         <w:t>3</w:t>
       </w:r>
       <w:r>
+        <w:t xml:space="preserve"> - Übersicht </w:t>
+      </w:r>
+      <w:proofErr w:type="spellStart"/>
+      <w:r>
+        <w:t>Weighted</w:t>
+      </w:r>
+      <w:proofErr w:type="spellEnd"/>
+      <w:r>
+        <w:t xml:space="preserve"> </w:t>
+      </w:r>
+      <w:proofErr w:type="spellStart"/>
+      <w:r>
+        <w:t>Methods</w:t>
+      </w:r>
+      <w:proofErr w:type="spellEnd"/>
+      <w:r>
+        <w:t xml:space="preserve"> per Class</w:t>
+      </w:r>
+      <w:r>
         <w:fldChar w:fldCharType="end"/>
       </w:r>
       <w:r>
-        <w:t xml:space="preserve"> ersichtlichen Methode </w:t>
-      </w:r>
-      <w:proofErr w:type="spellStart"/>
-      <w:r>
-        <w:t>testToJSON</w:t>
-      </w:r>
-      <w:proofErr w:type="spellEnd"/>
-      <w:r>
-        <w:t xml:space="preserve"> handelt es sich um die Methode mit den meisten Anweisungen. In der Gruppe wurde überlegt, diese Methode sowie weitere Testmethoden mittels des </w:t>
-      </w:r>
-      <w:proofErr w:type="spellStart"/>
-      <w:r>
-        <w:t>Refactoringprinzip</w:t>
-      </w:r>
-      <w:proofErr w:type="spellEnd"/>
-      <w:r>
-        <w:t xml:space="preserve"> „</w:t>
-      </w:r>
-      <w:proofErr w:type="spellStart"/>
-      <w:r>
-        <w:t>Extract</w:t>
-      </w:r>
-      <w:proofErr w:type="spellEnd"/>
-      <w:r>
-        <w:t xml:space="preserve"> </w:t>
-      </w:r>
-      <w:proofErr w:type="spellStart"/>
-      <w:r>
-        <w:t>Method</w:t>
-      </w:r>
-      <w:proofErr w:type="spellEnd"/>
-      <w:r>
-        <w:t xml:space="preserve">“ </w:t>
-      </w:r>
-      <w:r>
-        <w:t xml:space="preserve">weiter zu unterteilen. Dies wurde jedoch verworfen, </w:t>
-      </w:r>
-      <w:r>
-        <w:t xml:space="preserve">aufgrund der nicht vorhandenen Wiederverwendbarkeit einer ausgelagerten Methode. Da jeder Test mit anderen Werten, Objekten initialisiert wird. </w:t>
+        <w:t xml:space="preserve"> ersichtlich, existieren zwei Klassen, welche den definierten Grenzwert </w:t>
+      </w:r>
+      <w:r>
+        <w:t xml:space="preserve">knapp </w:t>
+      </w:r>
+      <w:r>
+        <w:t xml:space="preserve">überschreiten. </w:t>
       </w:r>
     </w:p>
     <w:p>
       <w:pPr>
         <w:keepNext/>
-        <w:jc w:val="center"/>
       </w:pPr>
       <w:r>
         <w:rPr>
+          <w:b/>
+          <w:bCs/>
           <w:noProof/>
           <w:lang w:eastAsia="de-CH"/>
         </w:rPr>
         <w:drawing>
-          <wp:inline distT="0" distB="0" distL="0" distR="0" wp14:anchorId="50A7003E" wp14:editId="31C1244A">
-            <wp:extent cx="4991100" cy="2850877"/>
+          <wp:inline distT="0" distB="0" distL="0" distR="0" wp14:anchorId="4A5D4A93" wp14:editId="7802D73E">
+            <wp:extent cx="5753100" cy="3590925"/>
             <wp:effectExtent l="0" t="0" r="0" b="0"/>
-            <wp:docPr id="6" name="Grafik 6" descr="G:\SVN\se2p_svn.elmermx.ch\doc\05_Design\pics\Metric\example_long_method_.PNG"/>
+            <wp:docPr id="10" name="Grafik 10" descr="G:\SVN\se2p_svn.elmermx.ch\doc\11_Qualitaetsmassnahmen\pics\weighted_methods_per_class.PNG"/>
             <wp:cNvGraphicFramePr>
               <a:graphicFrameLocks xmlns:a="http://schemas.openxmlformats.org/drawingml/2006/main" noChangeAspect="1"/>
             </wp:cNvGraphicFramePr>
@@ -4272,7 +4356,7 @@
               <a:graphicData uri="http://schemas.openxmlformats.org/drawingml/2006/picture">
                 <pic:pic xmlns:pic="http://schemas.openxmlformats.org/drawingml/2006/picture">
                   <pic:nvPicPr>
-                    <pic:cNvPr id="0" name="Picture 4" descr="G:\SVN\se2p_svn.elmermx.ch\doc\05_Design\pics\Metric\example_long_method_.PNG"/>
+                    <pic:cNvPr id="0" name="Picture 3" descr="G:\SVN\se2p_svn.elmermx.ch\doc\11_Qualitaetsmassnahmen\pics\weighted_methods_per_class.PNG"/>
                     <pic:cNvPicPr>
                       <a:picLocks noChangeAspect="1" noChangeArrowheads="1"/>
                     </pic:cNvPicPr>
@@ -4293,7 +4377,7 @@
                   <pic:spPr bwMode="auto">
                     <a:xfrm>
                       <a:off x="0" y="0"/>
-                      <a:ext cx="4991341" cy="2851015"/>
+                      <a:ext cx="5753100" cy="3590925"/>
                     </a:xfrm>
                     <a:prstGeom prst="rect">
                       <a:avLst/>
@@ -4313,10 +4397,11 @@
     <w:p>
       <w:pPr>
         <w:pStyle w:val="Beschriftung"/>
-        <w:ind w:firstLine="708"/>
-      </w:pPr>
-      <w:bookmarkStart w:id="22" w:name="_Ref294538676"/>
-      <w:bookmarkStart w:id="23" w:name="_Ref294538762"/>
+        <w:rPr>
+          <w:rStyle w:val="Fett"/>
+        </w:rPr>
+      </w:pPr>
+      <w:bookmarkStart w:id="23" w:name="_Ref294602588"/>
       <w:r>
         <w:t xml:space="preserve">Abbildung </w:t>
       </w:r>
@@ -4328,118 +4413,134 @@
           <w:t>3</w:t>
         </w:r>
       </w:fldSimple>
+      <w:r>
+        <w:t xml:space="preserve"> - Übersicht </w:t>
+      </w:r>
+      <w:proofErr w:type="spellStart"/>
+      <w:r>
+        <w:t>Weighted</w:t>
+      </w:r>
+      <w:proofErr w:type="spellEnd"/>
+      <w:r>
+        <w:t xml:space="preserve"> </w:t>
+      </w:r>
+      <w:proofErr w:type="spellStart"/>
+      <w:r>
+        <w:t>Methods</w:t>
+      </w:r>
+      <w:proofErr w:type="spellEnd"/>
+      <w:r>
+        <w:t xml:space="preserve"> per Class</w:t>
+      </w:r>
       <w:bookmarkEnd w:id="23"/>
-      <w:r>
-        <w:t xml:space="preserve"> - Methode mit den meisten Codezeilen</w:t>
-      </w:r>
-      <w:bookmarkEnd w:id="22"/>
-    </w:p>
-    <w:p>
-      <w:pPr>
-        <w:pStyle w:val="berschrift4"/>
+    </w:p>
+    <w:p>
+      <w:pPr>
         <w:rPr>
-          <w:lang w:val="fr-CH"/>
+          <w:rStyle w:val="Fett"/>
         </w:rPr>
       </w:pPr>
-      <w:proofErr w:type="spellStart"/>
-      <w:r>
+    </w:p>
+    <w:p>
+      <w:pPr>
         <w:rPr>
-          <w:lang w:val="fr-CH"/>
+          <w:rStyle w:val="Fett"/>
         </w:rPr>
-        <w:lastRenderedPageBreak/>
-        <w:t>Lack</w:t>
-      </w:r>
-      <w:proofErr w:type="spellEnd"/>
+      </w:pPr>
       <w:r>
         <w:rPr>
-          <w:lang w:val="fr-CH"/>
+          <w:rStyle w:val="Fett"/>
         </w:rPr>
-        <w:t xml:space="preserve"> of </w:t>
-      </w:r>
-      <w:proofErr w:type="spellStart"/>
+        <w:t xml:space="preserve">Erklärung hohe Komplexität </w:t>
+      </w:r>
+    </w:p>
+    <w:p>
+      <w:r>
+        <w:t xml:space="preserve">Bei den Klassen mit überschrittener Komplexität handelt es sich um </w:t>
+      </w:r>
+      <w:proofErr w:type="spellStart"/>
+      <w:r>
+        <w:t>TimeEntryActivity</w:t>
+      </w:r>
+      <w:proofErr w:type="spellEnd"/>
+      <w:r>
+        <w:t xml:space="preserve"> sowie Customer. D</w:t>
+      </w:r>
+      <w:r>
+        <w:t>er Sc</w:t>
+      </w:r>
+      <w:r>
+        <w:t>hwellwert wird nur knapp um ein</w:t>
+      </w:r>
+      <w:r>
+        <w:t>s übertreten. Dies in erster Linie aufgrund der vielen kurzen Methoden, da jede Methode die Komplexität um eins inkrementiert. Indes wurde darauf verzichtet diese zwei Klassen weiter auf neue Klassen aufzuteilen, da die Kohäsionswerte im grünen Bereich liege</w:t>
+      </w:r>
+      <w:r>
+        <w:t>n</w:t>
+      </w:r>
+      <w:r>
+        <w:t>,</w:t>
+      </w:r>
+      <w:r>
+        <w:t xml:space="preserve"> sowie</w:t>
+      </w:r>
+      <w:r>
+        <w:t xml:space="preserve"> viele Methoden wie zum Beispiel die </w:t>
+      </w:r>
+      <w:proofErr w:type="spellStart"/>
+      <w:r>
+        <w:t>Lifecycle</w:t>
+      </w:r>
+      <w:proofErr w:type="spellEnd"/>
+      <w:r>
+        <w:t xml:space="preserve"> Methoden fast unumgänglich sind</w:t>
+      </w:r>
+      <w:r>
+        <w:t xml:space="preserve"> (siehe </w:t>
+      </w:r>
+      <w:r>
+        <w:fldChar w:fldCharType="begin"/>
+      </w:r>
+      <w:r>
+        <w:instrText xml:space="preserve"> REF _Ref294603998 \h </w:instrText>
+      </w:r>
+      <w:r>
+        <w:fldChar w:fldCharType="separate"/>
+      </w:r>
+      <w:r>
+        <w:t xml:space="preserve">Abbildung </w:t>
+      </w:r>
       <w:r>
         <w:rPr>
-          <w:lang w:val="fr-CH"/>
+          <w:noProof/>
         </w:rPr>
-        <w:t>Cohesion</w:t>
-      </w:r>
-      <w:proofErr w:type="spellEnd"/>
-      <w:r>
-        <w:rPr>
-          <w:lang w:val="fr-CH"/>
-        </w:rPr>
-        <w:t xml:space="preserve"> in </w:t>
-      </w:r>
-      <w:proofErr w:type="spellStart"/>
-      <w:r>
-        <w:rPr>
-          <w:lang w:val="fr-CH"/>
-        </w:rPr>
-        <w:t>Methods</w:t>
-      </w:r>
-      <w:proofErr w:type="spellEnd"/>
-      <w:r>
-        <w:rPr>
-          <w:lang w:val="fr-CH"/>
-        </w:rPr>
-        <w:t xml:space="preserve"> (Total </w:t>
-      </w:r>
-      <w:proofErr w:type="spellStart"/>
-      <w:r>
-        <w:rPr>
-          <w:lang w:val="fr-CH"/>
-        </w:rPr>
-        <w:t>Correlation</w:t>
-      </w:r>
-      <w:proofErr w:type="spellEnd"/>
-      <w:r>
-        <w:rPr>
-          <w:lang w:val="fr-CH"/>
-        </w:rPr>
+        <w:t>4</w:t>
+      </w:r>
+      <w:r>
+        <w:t xml:space="preserve"> - Codebeispiel </w:t>
+      </w:r>
+      <w:proofErr w:type="spellStart"/>
+      <w:r>
+        <w:t>Lifecycle</w:t>
+      </w:r>
+      <w:proofErr w:type="spellEnd"/>
+      <w:r>
+        <w:t xml:space="preserve"> Methoden</w:t>
+      </w:r>
+      <w:r>
+        <w:fldChar w:fldCharType="end"/>
+      </w:r>
+      <w:r>
         <w:t>)</w:t>
       </w:r>
-    </w:p>
-    <w:p>
-      <w:r>
-        <w:t xml:space="preserve">Bei der </w:t>
-      </w:r>
-      <w:r>
-        <w:t xml:space="preserve">Codemetrik Lack </w:t>
-      </w:r>
-      <w:proofErr w:type="spellStart"/>
-      <w:r>
-        <w:t>of</w:t>
-      </w:r>
-      <w:proofErr w:type="spellEnd"/>
-      <w:r>
-        <w:t xml:space="preserve"> </w:t>
-      </w:r>
-      <w:proofErr w:type="spellStart"/>
-      <w:r>
-        <w:t>Cohesion</w:t>
-      </w:r>
-      <w:proofErr w:type="spellEnd"/>
-      <w:r>
-        <w:t xml:space="preserve"> wird </w:t>
-      </w:r>
-      <w:r>
-        <w:t xml:space="preserve">geprüft, ob ein Muster beim Zugriff auf die Attribute existiert. </w:t>
-      </w:r>
-      <w:r>
-        <w:t xml:space="preserve">Falls die Methoden nur einen Teil der Felder benutzen, verringert dies die Kohäsion. </w:t>
-      </w:r>
-    </w:p>
-    <w:p>
-      <w:r>
-        <w:t>Der definierte erwartete Wert soll</w:t>
-      </w:r>
-      <w:r>
-        <w:t xml:space="preserve">te zwischen null und 50% liegen, wobei ein tieferer Wert für eine höhere Kohäsion steht. </w:t>
+      <w:r>
+        <w:t xml:space="preserve">. </w:t>
       </w:r>
     </w:p>
     <w:p>
       <w:pPr>
         <w:keepNext/>
+        <w:jc w:val="center"/>
       </w:pPr>
       <w:r>
         <w:rPr>
@@ -4447,10 +4548,10 @@
           <w:lang w:eastAsia="de-CH"/>
         </w:rPr>
         <w:drawing>
-          <wp:inline distT="0" distB="0" distL="0" distR="0" wp14:anchorId="03E0E556" wp14:editId="65CAD966">
-            <wp:extent cx="5753100" cy="3619500"/>
+          <wp:inline distT="0" distB="0" distL="0" distR="0" wp14:anchorId="63A51BB2" wp14:editId="502478DE">
+            <wp:extent cx="4772025" cy="2000250"/>
             <wp:effectExtent l="0" t="0" r="0" b="0"/>
-            <wp:docPr id="7" name="Grafik 7" descr="G:\SVN\se2p_svn.elmermx.ch\doc\05_Design\pics\Metric\lack_of_cohesion.PNG"/>
+            <wp:docPr id="11" name="Grafik 11" descr="G:\SVN\se2p_svn.elmermx.ch\doc\11_Qualitaetsmassnahmen\pics\lifecycle_methods.PNG"/>
             <wp:cNvGraphicFramePr>
               <a:graphicFrameLocks xmlns:a="http://schemas.openxmlformats.org/drawingml/2006/main" noChangeAspect="1"/>
             </wp:cNvGraphicFramePr>
@@ -4458,7 +4559,7 @@
               <a:graphicData uri="http://schemas.openxmlformats.org/drawingml/2006/picture">
                 <pic:pic xmlns:pic="http://schemas.openxmlformats.org/drawingml/2006/picture">
                   <pic:nvPicPr>
-                    <pic:cNvPr id="0" name="Picture 5" descr="G:\SVN\se2p_svn.elmermx.ch\doc\05_Design\pics\Metric\lack_of_cohesion.PNG"/>
+                    <pic:cNvPr id="0" name="Picture 4" descr="G:\SVN\se2p_svn.elmermx.ch\doc\11_Qualitaetsmassnahmen\pics\lifecycle_methods.PNG"/>
                     <pic:cNvPicPr>
                       <a:picLocks noChangeAspect="1" noChangeArrowheads="1"/>
                     </pic:cNvPicPr>
@@ -4479,7 +4580,7 @@
                   <pic:spPr bwMode="auto">
                     <a:xfrm>
                       <a:off x="0" y="0"/>
-                      <a:ext cx="5753100" cy="3619500"/>
+                      <a:ext cx="4772025" cy="2000250"/>
                     </a:xfrm>
                     <a:prstGeom prst="rect">
                       <a:avLst/>
@@ -4499,7 +4600,9 @@
     <w:p>
       <w:pPr>
         <w:pStyle w:val="Beschriftung"/>
-      </w:pPr>
+        <w:ind w:firstLine="708"/>
+      </w:pPr>
+      <w:bookmarkStart w:id="24" w:name="_Ref294603998"/>
       <w:r>
         <w:t xml:space="preserve">Abbildung </w:t>
       </w:r>
@@ -4512,83 +4615,54 @@
         </w:r>
       </w:fldSimple>
       <w:r>
-        <w:t xml:space="preserve"> - Übersicht Lack </w:t>
-      </w:r>
-      <w:proofErr w:type="spellStart"/>
-      <w:r>
-        <w:t>of</w:t>
-      </w:r>
-      <w:proofErr w:type="spellEnd"/>
-      <w:r>
-        <w:t xml:space="preserve"> </w:t>
-      </w:r>
-      <w:proofErr w:type="spellStart"/>
-      <w:r>
-        <w:t>Cohesion</w:t>
-      </w:r>
-      <w:proofErr w:type="spellEnd"/>
-    </w:p>
-    <w:p>
-      <w:pPr>
-        <w:rPr>
-          <w:rStyle w:val="Fett"/>
-        </w:rPr>
-      </w:pPr>
-    </w:p>
-    <w:p>
-      <w:pPr>
-        <w:rPr>
-          <w:rStyle w:val="Fett"/>
-        </w:rPr>
-      </w:pPr>
-      <w:r>
-        <w:rPr>
-          <w:rStyle w:val="Fett"/>
-        </w:rPr>
-        <w:t>Erklärung tiefe Kohäsion</w:t>
-      </w:r>
-    </w:p>
-    <w:p>
-      <w:r>
-        <w:t xml:space="preserve">Wiederum führen die Testklassen zu diesen hohen Werten bei der Analyse des </w:t>
-      </w:r>
-      <w:proofErr w:type="gramStart"/>
-      <w:r>
-        <w:t>Lack</w:t>
-      </w:r>
-      <w:proofErr w:type="gramEnd"/>
-      <w:r>
-        <w:t xml:space="preserve"> </w:t>
-      </w:r>
-      <w:proofErr w:type="spellStart"/>
-      <w:r>
-        <w:t>of</w:t>
-      </w:r>
-      <w:proofErr w:type="spellEnd"/>
-      <w:r>
-        <w:t xml:space="preserve"> </w:t>
-      </w:r>
-      <w:proofErr w:type="spellStart"/>
-      <w:r>
-        <w:t>Cohesion</w:t>
-      </w:r>
-      <w:proofErr w:type="spellEnd"/>
-      <w:r>
-        <w:t xml:space="preserve"> Indikator. Da die Testklasse ein breites Spektrum von verschiedenen Funktionalitäten testen muss, werden viele Attribute benötigt, welche jedoch von vielen Methoden gar nicht gebraucht werden. </w:t>
-      </w:r>
-    </w:p>
-    <w:p>
-      <w:r>
-        <w:t>Im Team wurde jedoch beschlossen, die Klasse nicht weiter zu extrahieren, da dies die Abstraktion erhöhen</w:t>
-      </w:r>
-      <w:r>
-        <w:t>, so</w:t>
-      </w:r>
-      <w:r>
-        <w:t>wie dem Grundsatz pro Klasse eine Testklasse</w:t>
-      </w:r>
-      <w:r>
-        <w:t xml:space="preserve"> widersprechen würde.</w:t>
+        <w:t xml:space="preserve"> - Codebeispiel </w:t>
+      </w:r>
+      <w:proofErr w:type="spellStart"/>
+      <w:r>
+        <w:t>Lifecycle</w:t>
+      </w:r>
+      <w:proofErr w:type="spellEnd"/>
+      <w:r>
+        <w:t xml:space="preserve"> Methoden</w:t>
+      </w:r>
+      <w:bookmarkEnd w:id="24"/>
+    </w:p>
+    <w:p>
+      <w:r>
+        <w:t xml:space="preserve">Im Falle der zweiten Klasse Customer ist der Hauptgrund für die hohe Komplexität der Einsatz von Settern bzw. Gettern für diverse Attribute. </w:t>
+      </w:r>
+    </w:p>
+    <w:p>
+      <w:pPr>
+        <w:pStyle w:val="berschrift4"/>
+      </w:pPr>
+      <w:r>
+        <w:lastRenderedPageBreak/>
+        <w:t xml:space="preserve">Efferent </w:t>
+      </w:r>
+      <w:proofErr w:type="spellStart"/>
+      <w:r>
+        <w:t>Coupling</w:t>
+      </w:r>
+      <w:proofErr w:type="spellEnd"/>
+    </w:p>
+    <w:p>
+      <w:r>
+        <w:t xml:space="preserve">Der Efferent </w:t>
+      </w:r>
+      <w:proofErr w:type="spellStart"/>
+      <w:r>
+        <w:t>Coupling</w:t>
+      </w:r>
+      <w:proofErr w:type="spellEnd"/>
+      <w:r>
+        <w:t xml:space="preserve"> Wert beschreibt die Anzahl verwendeter Typen in einer Klasse. Dies kan</w:t>
+      </w:r>
+      <w:r>
+        <w:t>n ein Indikator für die Kopplung</w:t>
+      </w:r>
+      <w:r>
+        <w:t xml:space="preserve"> einer Klasse darstellen. </w:t>
       </w:r>
     </w:p>
     <w:p>
@@ -4599,7 +4673,7 @@
         <w:fldChar w:fldCharType="begin"/>
       </w:r>
       <w:r>
-        <w:instrText xml:space="preserve"> REF _Ref294542807 \h </w:instrText>
+        <w:instrText xml:space="preserve"> REF _Ref294604385 \h </w:instrText>
       </w:r>
       <w:r>
         <w:fldChar w:fldCharType="separate"/>
@@ -4614,18 +4688,18 @@
         <w:t>5</w:t>
       </w:r>
       <w:r>
+        <w:t xml:space="preserve"> - Übersicht Efferent </w:t>
+      </w:r>
+      <w:proofErr w:type="spellStart"/>
+      <w:r>
+        <w:t>Couplings</w:t>
+      </w:r>
+      <w:proofErr w:type="spellEnd"/>
+      <w:r>
         <w:fldChar w:fldCharType="end"/>
       </w:r>
       <w:r>
-        <w:t xml:space="preserve"> illustriert die Klasse </w:t>
-      </w:r>
-      <w:proofErr w:type="spellStart"/>
-      <w:r>
-        <w:t>TimeEntryActivityTest</w:t>
-      </w:r>
-      <w:proofErr w:type="spellEnd"/>
-      <w:r>
-        <w:t>, welche einen eher geringen Kohäsionswert hat aufgrund der vielen Attribute.</w:t>
+        <w:t xml:space="preserve"> verdeutlicht, dass abgesehen von einer Klasse sämtliche Klassen im gewünschten Bereich von eins bis 25 liegen. </w:t>
       </w:r>
     </w:p>
     <w:p>
@@ -4638,10 +4712,10 @@
           <w:lang w:eastAsia="de-CH"/>
         </w:rPr>
         <w:drawing>
-          <wp:inline distT="0" distB="0" distL="0" distR="0" wp14:anchorId="6C10708C" wp14:editId="4DBA9CE6">
-            <wp:extent cx="5762625" cy="1552575"/>
+          <wp:inline distT="0" distB="0" distL="0" distR="0" wp14:anchorId="358978EF" wp14:editId="75F1474E">
+            <wp:extent cx="5753100" cy="3629025"/>
             <wp:effectExtent l="0" t="0" r="0" b="0"/>
-            <wp:docPr id="8" name="Grafik 8" descr="G:\SVN\se2p_svn.elmermx.ch\doc\05_Design\pics\Metric\fields_timeentryactivitytest.PNG"/>
+            <wp:docPr id="12" name="Grafik 12" descr="G:\SVN\se2p_svn.elmermx.ch\doc\11_Qualitaetsmassnahmen\pics\efferent_coupling.PNG"/>
             <wp:cNvGraphicFramePr>
               <a:graphicFrameLocks xmlns:a="http://schemas.openxmlformats.org/drawingml/2006/main" noChangeAspect="1"/>
             </wp:cNvGraphicFramePr>
@@ -4649,7 +4723,7 @@
               <a:graphicData uri="http://schemas.openxmlformats.org/drawingml/2006/picture">
                 <pic:pic xmlns:pic="http://schemas.openxmlformats.org/drawingml/2006/picture">
                   <pic:nvPicPr>
-                    <pic:cNvPr id="0" name="Picture 6" descr="G:\SVN\se2p_svn.elmermx.ch\doc\05_Design\pics\Metric\fields_timeentryactivitytest.PNG"/>
+                    <pic:cNvPr id="0" name="Picture 5" descr="G:\SVN\se2p_svn.elmermx.ch\doc\11_Qualitaetsmassnahmen\pics\efferent_coupling.PNG"/>
                     <pic:cNvPicPr>
                       <a:picLocks noChangeAspect="1" noChangeArrowheads="1"/>
                     </pic:cNvPicPr>
@@ -4670,7 +4744,7 @@
                   <pic:spPr bwMode="auto">
                     <a:xfrm>
                       <a:off x="0" y="0"/>
-                      <a:ext cx="5762625" cy="1552575"/>
+                      <a:ext cx="5753100" cy="3629025"/>
                     </a:xfrm>
                     <a:prstGeom prst="rect">
                       <a:avLst/>
@@ -4691,7 +4765,7 @@
       <w:pPr>
         <w:pStyle w:val="Beschriftung"/>
       </w:pPr>
-      <w:bookmarkStart w:id="24" w:name="_Ref294542807"/>
+      <w:bookmarkStart w:id="25" w:name="_Ref294604385"/>
       <w:r>
         <w:t xml:space="preserve">Abbildung </w:t>
       </w:r>
@@ -4703,31 +4777,1032 @@
           <w:t>5</w:t>
         </w:r>
       </w:fldSimple>
-      <w:bookmarkEnd w:id="24"/>
-      <w:r>
-        <w:t xml:space="preserve"> - Viele Attribute in Klasse </w:t>
-      </w:r>
-      <w:proofErr w:type="spellStart"/>
-      <w:r>
-        <w:t>TimeEntryActivityTest</w:t>
-      </w:r>
-      <w:proofErr w:type="spellEnd"/>
+      <w:r>
+        <w:t xml:space="preserve"> - Übersicht Efferent </w:t>
+      </w:r>
+      <w:proofErr w:type="spellStart"/>
+      <w:r>
+        <w:t>Couplings</w:t>
+      </w:r>
+      <w:bookmarkEnd w:id="25"/>
+      <w:proofErr w:type="spellEnd"/>
+    </w:p>
+    <w:p>
+      <w:pPr>
+        <w:rPr>
+          <w:rStyle w:val="Fett"/>
+        </w:rPr>
+      </w:pPr>
+    </w:p>
+    <w:p>
+      <w:pPr>
+        <w:rPr>
+          <w:rStyle w:val="Fett"/>
+        </w:rPr>
+      </w:pPr>
+      <w:r>
+        <w:rPr>
+          <w:rStyle w:val="Fett"/>
+        </w:rPr>
+        <w:t xml:space="preserve">Erklärung Hohe Kupplung Klasse </w:t>
+      </w:r>
+      <w:proofErr w:type="spellStart"/>
+      <w:r>
+        <w:rPr>
+          <w:rStyle w:val="Fett"/>
+        </w:rPr>
+        <w:t>TimeEntryActivity</w:t>
+      </w:r>
+      <w:proofErr w:type="spellEnd"/>
+      <w:r>
+        <w:rPr>
+          <w:rStyle w:val="Fett"/>
+        </w:rPr>
+        <w:t xml:space="preserve"> </w:t>
+      </w:r>
+    </w:p>
+    <w:p>
+      <w:r>
+        <w:t xml:space="preserve">Die Klasse </w:t>
+      </w:r>
+      <w:proofErr w:type="spellStart"/>
+      <w:r>
+        <w:t>TimeEntryActivity</w:t>
+      </w:r>
+      <w:proofErr w:type="spellEnd"/>
+      <w:r>
+        <w:t xml:space="preserve"> ist für die Visualisierung der Hauptanzeige (User Interface) verantwortlich. Dementsprechend enthält diese Klasse eine grosse Anzahl referenzierter GUI Typen, diese sind in erster Linie der Grund für die hohe </w:t>
+      </w:r>
+      <w:r>
+        <w:t xml:space="preserve">Kopplung (siehe </w:t>
+      </w:r>
+      <w:r>
+        <w:fldChar w:fldCharType="begin"/>
+      </w:r>
+      <w:r>
+        <w:instrText xml:space="preserve"> REF _Ref294605379 \h </w:instrText>
+      </w:r>
+      <w:r>
+        <w:fldChar w:fldCharType="separate"/>
+      </w:r>
+      <w:r>
+        <w:t xml:space="preserve">Abbildung </w:t>
+      </w:r>
+      <w:r>
+        <w:rPr>
+          <w:noProof/>
+        </w:rPr>
+        <w:t>6</w:t>
+      </w:r>
+      <w:r>
+        <w:t xml:space="preserve"> - Ausschnitt Importliste Klasse </w:t>
+      </w:r>
+      <w:proofErr w:type="spellStart"/>
+      <w:r>
+        <w:t>TimeEntryActivity</w:t>
+      </w:r>
+      <w:proofErr w:type="spellEnd"/>
+      <w:r>
+        <w:fldChar w:fldCharType="end"/>
+      </w:r>
+      <w:r>
+        <w:t xml:space="preserve">). Diese Anbindung an diese Komponenten ist jedoch nicht weiter tragisch, da es sich bei den GUI Typen um Klassen handelt, die im </w:t>
+      </w:r>
+      <w:proofErr w:type="spellStart"/>
+      <w:r>
+        <w:t>Android</w:t>
+      </w:r>
+      <w:proofErr w:type="spellEnd"/>
+      <w:r>
+        <w:t xml:space="preserve"> Framework integriert sind und stabil laufen.</w:t>
+      </w:r>
+    </w:p>
+    <w:p>
+      <w:pPr>
+        <w:keepNext/>
+      </w:pPr>
+      <w:r>
+        <w:rPr>
+          <w:noProof/>
+          <w:lang w:eastAsia="de-CH"/>
+        </w:rPr>
+        <w:drawing>
+          <wp:inline distT="0" distB="0" distL="0" distR="0" wp14:anchorId="015AC12B" wp14:editId="11B1507C">
+            <wp:extent cx="3543300" cy="2000250"/>
+            <wp:effectExtent l="0" t="0" r="0" b="0"/>
+            <wp:docPr id="13" name="Grafik 13" descr="G:\SVN\se2p_svn.elmermx.ch\doc\11_Qualitaetsmassnahmen\pics\efferent_coupling_imports.PNG"/>
+            <wp:cNvGraphicFramePr>
+              <a:graphicFrameLocks xmlns:a="http://schemas.openxmlformats.org/drawingml/2006/main" noChangeAspect="1"/>
+            </wp:cNvGraphicFramePr>
+            <a:graphic xmlns:a="http://schemas.openxmlformats.org/drawingml/2006/main">
+              <a:graphicData uri="http://schemas.openxmlformats.org/drawingml/2006/picture">
+                <pic:pic xmlns:pic="http://schemas.openxmlformats.org/drawingml/2006/picture">
+                  <pic:nvPicPr>
+                    <pic:cNvPr id="0" name="Picture 6" descr="G:\SVN\se2p_svn.elmermx.ch\doc\11_Qualitaetsmassnahmen\pics\efferent_coupling_imports.PNG"/>
+                    <pic:cNvPicPr>
+                      <a:picLocks noChangeAspect="1" noChangeArrowheads="1"/>
+                    </pic:cNvPicPr>
+                  </pic:nvPicPr>
+                  <pic:blipFill rotWithShape="1">
+                    <a:blip r:embed="rId15">
+                      <a:extLst>
+                        <a:ext uri="{28A0092B-C50C-407E-A947-70E740481C1C}">
+                          <a14:useLocalDpi xmlns:a14="http://schemas.microsoft.com/office/drawing/2010/main" val="0"/>
+                        </a:ext>
+                      </a:extLst>
+                    </a:blip>
+                    <a:srcRect b="31596"/>
+                    <a:stretch/>
+                  </pic:blipFill>
+                  <pic:spPr bwMode="auto">
+                    <a:xfrm>
+                      <a:off x="0" y="0"/>
+                      <a:ext cx="3543300" cy="2000250"/>
+                    </a:xfrm>
+                    <a:prstGeom prst="rect">
+                      <a:avLst/>
+                    </a:prstGeom>
+                    <a:noFill/>
+                    <a:ln>
+                      <a:noFill/>
+                    </a:ln>
+                    <a:extLst>
+                      <a:ext uri="{53640926-AAD7-44D8-BBD7-CCE9431645EC}">
+                        <a14:shadowObscured xmlns:a14="http://schemas.microsoft.com/office/drawing/2010/main"/>
+                      </a:ext>
+                    </a:extLst>
+                  </pic:spPr>
+                </pic:pic>
+              </a:graphicData>
+            </a:graphic>
+          </wp:inline>
+        </w:drawing>
+      </w:r>
+    </w:p>
+    <w:p>
+      <w:pPr>
+        <w:pStyle w:val="Beschriftung"/>
+      </w:pPr>
+      <w:bookmarkStart w:id="26" w:name="_Ref294605379"/>
+      <w:r>
+        <w:t xml:space="preserve">Abbildung </w:t>
+      </w:r>
+      <w:fldSimple w:instr=" SEQ Abbildung \* ARABIC ">
+        <w:r>
+          <w:rPr>
+            <w:noProof/>
+          </w:rPr>
+          <w:t>6</w:t>
+        </w:r>
+      </w:fldSimple>
+      <w:r>
+        <w:t xml:space="preserve"> - Ausschnitt Importliste Klasse </w:t>
+      </w:r>
+      <w:proofErr w:type="spellStart"/>
+      <w:r>
+        <w:t>TimeEntryActivity</w:t>
+      </w:r>
+      <w:bookmarkEnd w:id="26"/>
+      <w:proofErr w:type="spellEnd"/>
+    </w:p>
+    <w:p>
+      <w:pPr>
+        <w:rPr>
+          <w:color w:val="243F60" w:themeColor="accent1" w:themeShade="7F"/>
+          <w:spacing w:val="15"/>
+          <w:sz w:val="22"/>
+          <w:szCs w:val="22"/>
+        </w:rPr>
+      </w:pPr>
+      <w:r>
+        <w:br w:type="page"/>
+      </w:r>
     </w:p>
     <w:p>
       <w:pPr>
         <w:pStyle w:val="berschrift3"/>
       </w:pPr>
       <w:r>
+        <w:lastRenderedPageBreak/>
         <w:t>State 101</w:t>
       </w:r>
     </w:p>
     <w:p>
       <w:pPr>
+        <w:pStyle w:val="berschrift4"/>
+      </w:pPr>
+      <w:r>
+        <w:t>Übersicht</w:t>
+      </w:r>
+    </w:p>
+    <w:p>
+      <w:r>
+        <w:t xml:space="preserve">Bei der Entwicklung der Anwendung MRT wurde darauf geachtet, dass keine zirkuläre Abhängigkeiten zwischen den Packages bestehen. Wie aus der nachstehenden </w:t>
+      </w:r>
+      <w:r>
+        <w:fldChar w:fldCharType="begin"/>
+      </w:r>
+      <w:r>
+        <w:instrText xml:space="preserve"> REF _Ref294606108 \h </w:instrText>
+      </w:r>
+      <w:r>
+        <w:fldChar w:fldCharType="separate"/>
+      </w:r>
+      <w:r>
+        <w:t xml:space="preserve">Abbildung </w:t>
+      </w:r>
+      <w:r>
+        <w:rPr>
+          <w:noProof/>
+        </w:rPr>
+        <w:t>7</w:t>
+      </w:r>
+      <w:r>
+        <w:t xml:space="preserve"> - Abhängigkeiten zwischen Packages</w:t>
+      </w:r>
+      <w:r>
+        <w:fldChar w:fldCharType="end"/>
+      </w:r>
+      <w:r>
+        <w:t xml:space="preserve"> ersichtlich wird, bestehen keine zirkulären Abhängigkeiten auf </w:t>
+      </w:r>
+      <w:proofErr w:type="spellStart"/>
+      <w:r>
+        <w:t>Packageebene</w:t>
+      </w:r>
+      <w:proofErr w:type="spellEnd"/>
+      <w:r>
+        <w:t xml:space="preserve">. </w:t>
+      </w:r>
+    </w:p>
+    <w:p>
+      <w:pPr>
+        <w:keepNext/>
+      </w:pPr>
+      <w:r>
+        <w:rPr>
+          <w:noProof/>
+          <w:lang w:eastAsia="de-CH"/>
+        </w:rPr>
+        <w:drawing>
+          <wp:inline distT="0" distB="0" distL="0" distR="0" wp14:anchorId="6077711A" wp14:editId="613AC9CF">
+            <wp:extent cx="3733800" cy="2028825"/>
+            <wp:effectExtent l="0" t="0" r="0" b="0"/>
+            <wp:docPr id="16" name="Grafik 16" descr="G:\SVN\se2p_svn.elmermx.ch\doc\11_Qualitaetsmassnahmen\pics\dependencies_package.PNG"/>
+            <wp:cNvGraphicFramePr>
+              <a:graphicFrameLocks xmlns:a="http://schemas.openxmlformats.org/drawingml/2006/main" noChangeAspect="1"/>
+            </wp:cNvGraphicFramePr>
+            <a:graphic xmlns:a="http://schemas.openxmlformats.org/drawingml/2006/main">
+              <a:graphicData uri="http://schemas.openxmlformats.org/drawingml/2006/picture">
+                <pic:pic xmlns:pic="http://schemas.openxmlformats.org/drawingml/2006/picture">
+                  <pic:nvPicPr>
+                    <pic:cNvPr id="0" name="Picture 7" descr="G:\SVN\se2p_svn.elmermx.ch\doc\11_Qualitaetsmassnahmen\pics\dependencies_package.PNG"/>
+                    <pic:cNvPicPr>
+                      <a:picLocks noChangeAspect="1" noChangeArrowheads="1"/>
+                    </pic:cNvPicPr>
+                  </pic:nvPicPr>
+                  <pic:blipFill>
+                    <a:blip r:embed="rId16">
+                      <a:extLst>
+                        <a:ext uri="{28A0092B-C50C-407E-A947-70E740481C1C}">
+                          <a14:useLocalDpi xmlns:a14="http://schemas.microsoft.com/office/drawing/2010/main" val="0"/>
+                        </a:ext>
+                      </a:extLst>
+                    </a:blip>
+                    <a:srcRect/>
+                    <a:stretch>
+                      <a:fillRect/>
+                    </a:stretch>
+                  </pic:blipFill>
+                  <pic:spPr bwMode="auto">
+                    <a:xfrm>
+                      <a:off x="0" y="0"/>
+                      <a:ext cx="3733800" cy="2028825"/>
+                    </a:xfrm>
+                    <a:prstGeom prst="rect">
+                      <a:avLst/>
+                    </a:prstGeom>
+                    <a:noFill/>
+                    <a:ln>
+                      <a:noFill/>
+                    </a:ln>
+                  </pic:spPr>
+                </pic:pic>
+              </a:graphicData>
+            </a:graphic>
+          </wp:inline>
+        </w:drawing>
+      </w:r>
+    </w:p>
+    <w:p>
+      <w:pPr>
+        <w:pStyle w:val="Beschriftung"/>
+        <w:ind w:firstLine="708"/>
+      </w:pPr>
+      <w:bookmarkStart w:id="27" w:name="_Ref294606108"/>
+      <w:r>
+        <w:t xml:space="preserve">Abbildung </w:t>
+      </w:r>
+      <w:fldSimple w:instr=" SEQ Abbildung \* ARABIC ">
+        <w:r>
+          <w:rPr>
+            <w:noProof/>
+          </w:rPr>
+          <w:t>7</w:t>
+        </w:r>
+      </w:fldSimple>
+      <w:r>
+        <w:t xml:space="preserve"> - Abhängigkeiten zwischen Packages</w:t>
+      </w:r>
+      <w:bookmarkEnd w:id="27"/>
+    </w:p>
+    <w:p>
+      <w:pPr>
+        <w:pStyle w:val="berschrift4"/>
+      </w:pPr>
+      <w:r>
+        <w:t>A</w:t>
+      </w:r>
+      <w:r>
+        <w:t>bhängigkeiten in Package Services</w:t>
+      </w:r>
+    </w:p>
+    <w:p>
+      <w:r>
+        <w:t xml:space="preserve">Das Package Services enthält die Klassen zur Synchronisation von Stundeneinträgen, Stundeneintragstypen sowie Kunden. Wie aus der </w:t>
+      </w:r>
+      <w:r>
+        <w:fldChar w:fldCharType="begin"/>
+      </w:r>
+      <w:r>
+        <w:instrText xml:space="preserve"> REF _Ref294606954 \h </w:instrText>
+      </w:r>
+      <w:r>
+        <w:fldChar w:fldCharType="separate"/>
+      </w:r>
+      <w:r>
+        <w:t xml:space="preserve">Abbildung </w:t>
+      </w:r>
+      <w:r>
+        <w:rPr>
+          <w:noProof/>
+        </w:rPr>
+        <w:t>8</w:t>
+      </w:r>
+      <w:r>
+        <w:t xml:space="preserve"> - Abhängigkeiten in Package Services</w:t>
+      </w:r>
+      <w:r>
+        <w:fldChar w:fldCharType="end"/>
+      </w:r>
+      <w:r>
+        <w:t xml:space="preserve"> hervorgeht, existiert in diesem Packet eine zirkuläre Abhängigkeit zwischen den zwei Klassen </w:t>
+      </w:r>
+      <w:proofErr w:type="spellStart"/>
+      <w:r>
+        <w:t>SynchronizationServiceTask</w:t>
+      </w:r>
+      <w:proofErr w:type="spellEnd"/>
+      <w:r>
+        <w:t xml:space="preserve"> und </w:t>
+      </w:r>
+      <w:proofErr w:type="spellStart"/>
+      <w:r>
+        <w:t>SychnronizationService</w:t>
+      </w:r>
+      <w:proofErr w:type="spellEnd"/>
+      <w:r>
+        <w:t>. Ansonsten verhalten sich die Abhängigkeiten hierarchisch, wobei die K</w:t>
+      </w:r>
+      <w:r>
+        <w:t xml:space="preserve">lasse </w:t>
+      </w:r>
+      <w:proofErr w:type="spellStart"/>
+      <w:r>
+        <w:t>SynchronizationService</w:t>
+      </w:r>
+      <w:proofErr w:type="spellEnd"/>
+      <w:r>
+        <w:t xml:space="preserve"> die Wurzel darstellt. </w:t>
+      </w:r>
+    </w:p>
+    <w:p>
+      <w:pPr>
+        <w:keepNext/>
+      </w:pPr>
+      <w:r>
+        <w:rPr>
+          <w:noProof/>
+          <w:lang w:eastAsia="de-CH"/>
+        </w:rPr>
+        <w:drawing>
+          <wp:inline distT="0" distB="0" distL="0" distR="0" wp14:anchorId="0D13A823" wp14:editId="4625FDC9">
+            <wp:extent cx="5353050" cy="2876550"/>
+            <wp:effectExtent l="0" t="0" r="0" b="0"/>
+            <wp:docPr id="17" name="Grafik 17" descr="G:\SVN\se2p_svn.elmermx.ch\doc\11_Qualitaetsmassnahmen\pics\dependencies_services.PNG"/>
+            <wp:cNvGraphicFramePr>
+              <a:graphicFrameLocks xmlns:a="http://schemas.openxmlformats.org/drawingml/2006/main" noChangeAspect="1"/>
+            </wp:cNvGraphicFramePr>
+            <a:graphic xmlns:a="http://schemas.openxmlformats.org/drawingml/2006/main">
+              <a:graphicData uri="http://schemas.openxmlformats.org/drawingml/2006/picture">
+                <pic:pic xmlns:pic="http://schemas.openxmlformats.org/drawingml/2006/picture">
+                  <pic:nvPicPr>
+                    <pic:cNvPr id="0" name="Picture 8" descr="G:\SVN\se2p_svn.elmermx.ch\doc\11_Qualitaetsmassnahmen\pics\dependencies_services.PNG"/>
+                    <pic:cNvPicPr>
+                      <a:picLocks noChangeAspect="1" noChangeArrowheads="1"/>
+                    </pic:cNvPicPr>
+                  </pic:nvPicPr>
+                  <pic:blipFill>
+                    <a:blip r:embed="rId17">
+                      <a:extLst>
+                        <a:ext uri="{28A0092B-C50C-407E-A947-70E740481C1C}">
+                          <a14:useLocalDpi xmlns:a14="http://schemas.microsoft.com/office/drawing/2010/main" val="0"/>
+                        </a:ext>
+                      </a:extLst>
+                    </a:blip>
+                    <a:srcRect/>
+                    <a:stretch>
+                      <a:fillRect/>
+                    </a:stretch>
+                  </pic:blipFill>
+                  <pic:spPr bwMode="auto">
+                    <a:xfrm>
+                      <a:off x="0" y="0"/>
+                      <a:ext cx="5353050" cy="2876550"/>
+                    </a:xfrm>
+                    <a:prstGeom prst="rect">
+                      <a:avLst/>
+                    </a:prstGeom>
+                    <a:noFill/>
+                    <a:ln>
+                      <a:noFill/>
+                    </a:ln>
+                  </pic:spPr>
+                </pic:pic>
+              </a:graphicData>
+            </a:graphic>
+          </wp:inline>
+        </w:drawing>
+      </w:r>
+    </w:p>
+    <w:p>
+      <w:pPr>
+        <w:pStyle w:val="Beschriftung"/>
+      </w:pPr>
+      <w:bookmarkStart w:id="28" w:name="_Ref294606954"/>
+      <w:r>
+        <w:t xml:space="preserve">Abbildung </w:t>
+      </w:r>
+      <w:fldSimple w:instr=" SEQ Abbildung \* ARABIC ">
+        <w:r>
+          <w:rPr>
+            <w:noProof/>
+          </w:rPr>
+          <w:t>8</w:t>
+        </w:r>
+      </w:fldSimple>
+      <w:r>
+        <w:t xml:space="preserve"> - Abhängigkeiten in Package Services</w:t>
+      </w:r>
+      <w:bookmarkEnd w:id="28"/>
+    </w:p>
+    <w:p>
+      <w:pPr>
+        <w:rPr>
+          <w:rStyle w:val="Fett"/>
+        </w:rPr>
+      </w:pPr>
+    </w:p>
+    <w:p>
+      <w:pPr>
+        <w:rPr>
+          <w:rStyle w:val="Fett"/>
+        </w:rPr>
+      </w:pPr>
+      <w:r>
+        <w:rPr>
+          <w:rStyle w:val="Fett"/>
+        </w:rPr>
+        <w:t>Erklärung zirkuläre Abhängigkeit</w:t>
+      </w:r>
+    </w:p>
+    <w:p>
+      <w:r>
+        <w:t xml:space="preserve">Die Klasse </w:t>
+      </w:r>
+      <w:proofErr w:type="spellStart"/>
+      <w:r>
+        <w:t>SynchronizationService</w:t>
+      </w:r>
+      <w:proofErr w:type="spellEnd"/>
+      <w:r>
+        <w:t xml:space="preserve"> enthält die </w:t>
+      </w:r>
+      <w:proofErr w:type="spellStart"/>
+      <w:r>
+        <w:t>Lifecycle</w:t>
+      </w:r>
+      <w:proofErr w:type="spellEnd"/>
+      <w:r>
+        <w:t xml:space="preserve"> Methoden wie zum Beispiel </w:t>
+      </w:r>
+      <w:proofErr w:type="spellStart"/>
+      <w:r>
+        <w:t>onCreate</w:t>
+      </w:r>
+      <w:proofErr w:type="spellEnd"/>
+      <w:r>
+        <w:t xml:space="preserve">(), </w:t>
+      </w:r>
+      <w:proofErr w:type="spellStart"/>
+      <w:r>
+        <w:t>onStart</w:t>
+      </w:r>
+      <w:proofErr w:type="spellEnd"/>
+      <w:r>
+        <w:t xml:space="preserve">() etc., welche beim Starten des Dienstes aufgerufen werden. Diese Klasse instanziiert ein Objekt der </w:t>
+      </w:r>
+      <w:proofErr w:type="spellStart"/>
+      <w:r>
+        <w:t>SynchronisationServiceTask</w:t>
+      </w:r>
+      <w:proofErr w:type="spellEnd"/>
+      <w:r>
+        <w:t xml:space="preserve">, damit die Klasse möglichst kohäsiv bleibt. Das neu erstellte Objekt benötigt jedoch eine Referenz auf den Service, da der Kontext bzw. die </w:t>
+      </w:r>
+      <w:proofErr w:type="spellStart"/>
+      <w:r>
+        <w:t>Datenbankhelper</w:t>
+      </w:r>
+      <w:proofErr w:type="spellEnd"/>
+      <w:r>
+        <w:t xml:space="preserve"> an den Service gebunden sind. </w:t>
+      </w:r>
+    </w:p>
+    <w:p>
+      <w:pPr>
+        <w:pStyle w:val="berschrift4"/>
+      </w:pPr>
+      <w:r>
+        <w:lastRenderedPageBreak/>
+        <w:t xml:space="preserve">Abhängigkeiten in Package </w:t>
+      </w:r>
+      <w:proofErr w:type="spellStart"/>
+      <w:r>
+        <w:t>Activities</w:t>
+      </w:r>
+      <w:proofErr w:type="spellEnd"/>
+    </w:p>
+    <w:p>
+      <w:r>
+        <w:t xml:space="preserve">Das Package </w:t>
+      </w:r>
+      <w:proofErr w:type="spellStart"/>
+      <w:r>
+        <w:t>Activities</w:t>
+      </w:r>
+      <w:proofErr w:type="spellEnd"/>
+      <w:r>
+        <w:t xml:space="preserve"> enthält Klassen, welche für die Darstellung der Benutzeroberfläche zuständig sind. Anhand der nachstehenden </w:t>
+      </w:r>
+      <w:r>
+        <w:fldChar w:fldCharType="begin"/>
+      </w:r>
+      <w:r>
+        <w:instrText xml:space="preserve"> REF _Ref294610304 \h </w:instrText>
+      </w:r>
+      <w:r>
+        <w:fldChar w:fldCharType="separate"/>
+      </w:r>
+      <w:r>
+        <w:t xml:space="preserve">Abbildung </w:t>
+      </w:r>
+      <w:r>
+        <w:rPr>
+          <w:noProof/>
+        </w:rPr>
+        <w:t>9</w:t>
+      </w:r>
+      <w:r>
+        <w:t xml:space="preserve"> - Abhängigkeiten in Package </w:t>
+      </w:r>
+      <w:proofErr w:type="spellStart"/>
+      <w:r>
+        <w:t>Activity</w:t>
+      </w:r>
+      <w:proofErr w:type="spellEnd"/>
+      <w:r>
+        <w:fldChar w:fldCharType="end"/>
+      </w:r>
+      <w:r>
+        <w:t xml:space="preserve"> wird eine zirkuläre Abhängigkeit sichtbar, die im folgenden Kapitel begründet wird. </w:t>
+      </w:r>
+    </w:p>
+    <w:p>
+      <w:pPr>
+        <w:keepNext/>
+      </w:pPr>
+      <w:r>
+        <w:rPr>
+          <w:noProof/>
+          <w:lang w:eastAsia="de-CH"/>
+        </w:rPr>
+        <w:drawing>
+          <wp:inline distT="0" distB="0" distL="0" distR="0" wp14:anchorId="65704347" wp14:editId="1ED1EC89">
+            <wp:extent cx="4381500" cy="2266950"/>
+            <wp:effectExtent l="0" t="0" r="0" b="0"/>
+            <wp:docPr id="18" name="Grafik 18" descr="G:\SVN\se2p_svn.elmermx.ch\doc\11_Qualitaetsmassnahmen\pics\dependencies_activities.PNG"/>
+            <wp:cNvGraphicFramePr>
+              <a:graphicFrameLocks xmlns:a="http://schemas.openxmlformats.org/drawingml/2006/main" noChangeAspect="1"/>
+            </wp:cNvGraphicFramePr>
+            <a:graphic xmlns:a="http://schemas.openxmlformats.org/drawingml/2006/main">
+              <a:graphicData uri="http://schemas.openxmlformats.org/drawingml/2006/picture">
+                <pic:pic xmlns:pic="http://schemas.openxmlformats.org/drawingml/2006/picture">
+                  <pic:nvPicPr>
+                    <pic:cNvPr id="0" name="Picture 9" descr="G:\SVN\se2p_svn.elmermx.ch\doc\11_Qualitaetsmassnahmen\pics\dependencies_activities.PNG"/>
+                    <pic:cNvPicPr>
+                      <a:picLocks noChangeAspect="1" noChangeArrowheads="1"/>
+                    </pic:cNvPicPr>
+                  </pic:nvPicPr>
+                  <pic:blipFill>
+                    <a:blip r:embed="rId18">
+                      <a:extLst>
+                        <a:ext uri="{28A0092B-C50C-407E-A947-70E740481C1C}">
+                          <a14:useLocalDpi xmlns:a14="http://schemas.microsoft.com/office/drawing/2010/main" val="0"/>
+                        </a:ext>
+                      </a:extLst>
+                    </a:blip>
+                    <a:srcRect/>
+                    <a:stretch>
+                      <a:fillRect/>
+                    </a:stretch>
+                  </pic:blipFill>
+                  <pic:spPr bwMode="auto">
+                    <a:xfrm>
+                      <a:off x="0" y="0"/>
+                      <a:ext cx="4381500" cy="2266950"/>
+                    </a:xfrm>
+                    <a:prstGeom prst="rect">
+                      <a:avLst/>
+                    </a:prstGeom>
+                    <a:noFill/>
+                    <a:ln>
+                      <a:noFill/>
+                    </a:ln>
+                  </pic:spPr>
+                </pic:pic>
+              </a:graphicData>
+            </a:graphic>
+          </wp:inline>
+        </w:drawing>
+      </w:r>
+    </w:p>
+    <w:p>
+      <w:pPr>
+        <w:pStyle w:val="Beschriftung"/>
+      </w:pPr>
+      <w:bookmarkStart w:id="29" w:name="_Ref294610304"/>
+      <w:r>
+        <w:t xml:space="preserve">Abbildung </w:t>
+      </w:r>
+      <w:fldSimple w:instr=" SEQ Abbildung \* ARABIC ">
+        <w:r>
+          <w:rPr>
+            <w:noProof/>
+          </w:rPr>
+          <w:t>9</w:t>
+        </w:r>
+      </w:fldSimple>
+      <w:r>
+        <w:t xml:space="preserve"> - Abhängigkeiten in Package </w:t>
+      </w:r>
+      <w:proofErr w:type="spellStart"/>
+      <w:r>
+        <w:t>Activity</w:t>
+      </w:r>
+      <w:bookmarkEnd w:id="29"/>
+      <w:proofErr w:type="spellEnd"/>
+    </w:p>
+    <w:p/>
+    <w:p>
+      <w:pPr>
+        <w:rPr>
+          <w:rStyle w:val="Fett"/>
+        </w:rPr>
+      </w:pPr>
+      <w:r>
+        <w:rPr>
+          <w:rStyle w:val="Fett"/>
+        </w:rPr>
+        <w:t>Erklärung zirkuläre Abhängigkeit</w:t>
+      </w:r>
+    </w:p>
+    <w:p>
+      <w:r>
+        <w:t xml:space="preserve">Diese zirkuläre Abhängigkeit ist aufgrund des </w:t>
+      </w:r>
+      <w:proofErr w:type="spellStart"/>
+      <w:r>
+        <w:t>Android</w:t>
+      </w:r>
+      <w:proofErr w:type="spellEnd"/>
+      <w:r>
+        <w:t xml:space="preserve"> Frameworks vorgegeben, da beim Aufruf einer neuen </w:t>
+      </w:r>
+      <w:proofErr w:type="spellStart"/>
+      <w:r>
+        <w:t>Activity</w:t>
+      </w:r>
+      <w:proofErr w:type="spellEnd"/>
+      <w:r>
+        <w:t xml:space="preserve"> der </w:t>
+      </w:r>
+      <w:proofErr w:type="spellStart"/>
+      <w:r>
+        <w:t>Context</w:t>
+      </w:r>
+      <w:proofErr w:type="spellEnd"/>
+      <w:r>
+        <w:t xml:space="preserve"> einer Applikation übergeben werden muss. Deshalb wird die Referenz</w:t>
+      </w:r>
+      <w:r>
+        <w:t xml:space="preserve"> auf das eigene Objekt aufgrund der Ableitung von </w:t>
+      </w:r>
+      <w:proofErr w:type="spellStart"/>
+      <w:r>
+        <w:t>Context</w:t>
+      </w:r>
+      <w:proofErr w:type="spellEnd"/>
+      <w:r>
+        <w:t xml:space="preserve"> übergeben. </w:t>
+      </w:r>
+    </w:p>
+    <w:p>
+      <w:pPr>
+        <w:rPr>
+          <w:color w:val="365F91" w:themeColor="accent1" w:themeShade="BF"/>
+          <w:spacing w:val="10"/>
+          <w:sz w:val="22"/>
+          <w:szCs w:val="22"/>
+        </w:rPr>
+      </w:pPr>
+      <w:r>
+        <w:br w:type="page"/>
+      </w:r>
+    </w:p>
+    <w:p>
+      <w:pPr>
+        <w:pStyle w:val="berschrift4"/>
+      </w:pPr>
+      <w:r>
+        <w:lastRenderedPageBreak/>
+        <w:t>Abhängigkeiten in Package Models</w:t>
+      </w:r>
+    </w:p>
+    <w:p>
+      <w:pPr>
+        <w:rPr>
+          <w:b/>
+          <w:color w:val="FF0000"/>
+          <w:sz w:val="24"/>
+          <w:szCs w:val="24"/>
+        </w:rPr>
+      </w:pPr>
+      <w:proofErr w:type="gramStart"/>
+      <w:r>
+        <w:rPr>
+          <w:b/>
+          <w:color w:val="FF0000"/>
+          <w:sz w:val="24"/>
+          <w:szCs w:val="24"/>
+        </w:rPr>
+        <w:t>Luke fragen zirkuläre Abhängigkeit aufgrund von TAG (ev.</w:t>
+      </w:r>
+      <w:proofErr w:type="gramEnd"/>
+      <w:r>
+        <w:rPr>
+          <w:b/>
+          <w:color w:val="FF0000"/>
+          <w:sz w:val="24"/>
+          <w:szCs w:val="24"/>
+        </w:rPr>
+        <w:t xml:space="preserve"> TAG falsch gesetzt in </w:t>
+      </w:r>
+      <w:proofErr w:type="spellStart"/>
+      <w:r>
+        <w:rPr>
+          <w:b/>
+          <w:color w:val="FF0000"/>
+          <w:sz w:val="24"/>
+          <w:szCs w:val="24"/>
+        </w:rPr>
+        <w:t>GpsPosition</w:t>
+      </w:r>
+      <w:proofErr w:type="spellEnd"/>
+      <w:r>
+        <w:rPr>
+          <w:b/>
+          <w:color w:val="FF0000"/>
+          <w:sz w:val="24"/>
+          <w:szCs w:val="24"/>
+        </w:rPr>
+        <w:t>)??</w:t>
+      </w:r>
+    </w:p>
+    <w:p>
+      <w:pPr>
+        <w:keepNext/>
+      </w:pPr>
+      <w:r>
+        <w:rPr>
+          <w:noProof/>
+          <w:lang w:eastAsia="de-CH"/>
+        </w:rPr>
+        <w:drawing>
+          <wp:inline distT="0" distB="0" distL="0" distR="0" wp14:anchorId="0EACFDED" wp14:editId="1D963914">
+            <wp:extent cx="2247900" cy="2819400"/>
+            <wp:effectExtent l="0" t="0" r="0" b="0"/>
+            <wp:docPr id="19" name="Grafik 19" descr="G:\SVN\se2p_svn.elmermx.ch\doc\11_Qualitaetsmassnahmen\pics\dependencies_models.PNG"/>
+            <wp:cNvGraphicFramePr>
+              <a:graphicFrameLocks xmlns:a="http://schemas.openxmlformats.org/drawingml/2006/main" noChangeAspect="1"/>
+            </wp:cNvGraphicFramePr>
+            <a:graphic xmlns:a="http://schemas.openxmlformats.org/drawingml/2006/main">
+              <a:graphicData uri="http://schemas.openxmlformats.org/drawingml/2006/picture">
+                <pic:pic xmlns:pic="http://schemas.openxmlformats.org/drawingml/2006/picture">
+                  <pic:nvPicPr>
+                    <pic:cNvPr id="0" name="Picture 10" descr="G:\SVN\se2p_svn.elmermx.ch\doc\11_Qualitaetsmassnahmen\pics\dependencies_models.PNG"/>
+                    <pic:cNvPicPr>
+                      <a:picLocks noChangeAspect="1" noChangeArrowheads="1"/>
+                    </pic:cNvPicPr>
+                  </pic:nvPicPr>
+                  <pic:blipFill>
+                    <a:blip r:embed="rId19">
+                      <a:extLst>
+                        <a:ext uri="{28A0092B-C50C-407E-A947-70E740481C1C}">
+                          <a14:useLocalDpi xmlns:a14="http://schemas.microsoft.com/office/drawing/2010/main" val="0"/>
+                        </a:ext>
+                      </a:extLst>
+                    </a:blip>
+                    <a:srcRect/>
+                    <a:stretch>
+                      <a:fillRect/>
+                    </a:stretch>
+                  </pic:blipFill>
+                  <pic:spPr bwMode="auto">
+                    <a:xfrm>
+                      <a:off x="0" y="0"/>
+                      <a:ext cx="2247900" cy="2819400"/>
+                    </a:xfrm>
+                    <a:prstGeom prst="rect">
+                      <a:avLst/>
+                    </a:prstGeom>
+                    <a:noFill/>
+                    <a:ln>
+                      <a:noFill/>
+                    </a:ln>
+                  </pic:spPr>
+                </pic:pic>
+              </a:graphicData>
+            </a:graphic>
+          </wp:inline>
+        </w:drawing>
+      </w:r>
+    </w:p>
+    <w:p>
+      <w:pPr>
+        <w:pStyle w:val="Beschriftung"/>
+      </w:pPr>
+      <w:r>
+        <w:t xml:space="preserve">Abbildung </w:t>
+      </w:r>
+      <w:fldSimple w:instr=" SEQ Abbildung \* ARABIC ">
+        <w:r>
+          <w:rPr>
+            <w:noProof/>
+          </w:rPr>
+          <w:t>10</w:t>
+        </w:r>
+      </w:fldSimple>
+      <w:r>
+        <w:t xml:space="preserve"> - Abhängigkeiten in Package Models</w:t>
+      </w:r>
+    </w:p>
+    <w:p>
+      <w:pPr>
+        <w:pStyle w:val="berschrift4"/>
+      </w:pPr>
+      <w:r>
+        <w:t>Abhängigkeiten in Package Network</w:t>
+      </w:r>
+    </w:p>
+    <w:p>
+      <w:r>
+        <w:t>Im</w:t>
+      </w:r>
+      <w:r>
+        <w:t xml:space="preserve"> Package Network sind keine </w:t>
+      </w:r>
+      <w:r>
+        <w:t>zirkulären Abhängigkeiten zwischen den Klassen vorhanden. Es herrscht eine strenge Top-Down Hierarchie</w:t>
+      </w:r>
+      <w:r>
+        <w:t>.</w:t>
+      </w:r>
+    </w:p>
+    <w:p>
+      <w:pPr>
+        <w:keepNext/>
+      </w:pPr>
+      <w:r>
+        <w:rPr>
+          <w:noProof/>
+          <w:lang w:eastAsia="de-CH"/>
+        </w:rPr>
+        <w:drawing>
+          <wp:inline distT="0" distB="0" distL="0" distR="0" wp14:anchorId="7D61F191" wp14:editId="317D4482">
+            <wp:extent cx="5048250" cy="1590675"/>
+            <wp:effectExtent l="0" t="0" r="0" b="0"/>
+            <wp:docPr id="20" name="Grafik 20" descr="G:\SVN\se2p_svn.elmermx.ch\doc\11_Qualitaetsmassnahmen\pics\dependencies_network.PNG"/>
+            <wp:cNvGraphicFramePr>
+              <a:graphicFrameLocks xmlns:a="http://schemas.openxmlformats.org/drawingml/2006/main" noChangeAspect="1"/>
+            </wp:cNvGraphicFramePr>
+            <a:graphic xmlns:a="http://schemas.openxmlformats.org/drawingml/2006/main">
+              <a:graphicData uri="http://schemas.openxmlformats.org/drawingml/2006/picture">
+                <pic:pic xmlns:pic="http://schemas.openxmlformats.org/drawingml/2006/picture">
+                  <pic:nvPicPr>
+                    <pic:cNvPr id="0" name="Picture 11" descr="G:\SVN\se2p_svn.elmermx.ch\doc\11_Qualitaetsmassnahmen\pics\dependencies_network.PNG"/>
+                    <pic:cNvPicPr>
+                      <a:picLocks noChangeAspect="1" noChangeArrowheads="1"/>
+                    </pic:cNvPicPr>
+                  </pic:nvPicPr>
+                  <pic:blipFill>
+                    <a:blip r:embed="rId20">
+                      <a:extLst>
+                        <a:ext uri="{28A0092B-C50C-407E-A947-70E740481C1C}">
+                          <a14:useLocalDpi xmlns:a14="http://schemas.microsoft.com/office/drawing/2010/main" val="0"/>
+                        </a:ext>
+                      </a:extLst>
+                    </a:blip>
+                    <a:srcRect/>
+                    <a:stretch>
+                      <a:fillRect/>
+                    </a:stretch>
+                  </pic:blipFill>
+                  <pic:spPr bwMode="auto">
+                    <a:xfrm>
+                      <a:off x="0" y="0"/>
+                      <a:ext cx="5048250" cy="1590675"/>
+                    </a:xfrm>
+                    <a:prstGeom prst="rect">
+                      <a:avLst/>
+                    </a:prstGeom>
+                    <a:noFill/>
+                    <a:ln>
+                      <a:noFill/>
+                    </a:ln>
+                  </pic:spPr>
+                </pic:pic>
+              </a:graphicData>
+            </a:graphic>
+          </wp:inline>
+        </w:drawing>
+      </w:r>
+    </w:p>
+    <w:p>
+      <w:pPr>
+        <w:pStyle w:val="Beschriftung"/>
+      </w:pPr>
+      <w:r>
+        <w:t xml:space="preserve">Abbildung </w:t>
+      </w:r>
+      <w:fldSimple w:instr=" SEQ Abbildung \* ARABIC ">
+        <w:r>
+          <w:rPr>
+            <w:noProof/>
+          </w:rPr>
+          <w:t>11</w:t>
+        </w:r>
+      </w:fldSimple>
+      <w:r>
+        <w:t xml:space="preserve"> - Abhängigkeiten in Package Network</w:t>
+      </w:r>
+    </w:p>
+    <w:p>
+      <w:pPr>
         <w:pStyle w:val="berschrift3"/>
       </w:pPr>
       <w:r>
-        <w:lastRenderedPageBreak/>
         <w:t>Schlussfolgerung</w:t>
+      </w:r>
+    </w:p>
+    <w:p>
+      <w:r>
+        <w:t xml:space="preserve">Wie aus den vorangehenden Kapiteln ersichtlich, sind bis auf wenige Ausnahmen keine zirkulären Abhängigkeiten in der Anwendung präsent. Zudem befinden sich die Codemetrik-Indikatoren, abgesehen von zwei Klassen, in einem erwarteten Bereich. </w:t>
+      </w:r>
+    </w:p>
+    <w:p>
+      <w:r>
+        <w:t xml:space="preserve">Aufgrund dieser Messungen werden keine weiteren Änderungen an der Architektur bzw. dem Code durchgeführt. </w:t>
       </w:r>
     </w:p>
     <w:p>
@@ -4741,28 +5816,42 @@
           <w:szCs w:val="22"/>
         </w:rPr>
       </w:pPr>
-      <w:bookmarkStart w:id="25" w:name="_GoBack"/>
-      <w:bookmarkEnd w:id="25"/>
+    </w:p>
+    <w:p>
+      <w:pPr>
+        <w:rPr>
+          <w:b/>
+          <w:bCs/>
+          <w:color w:val="FFFFFF" w:themeColor="background1"/>
+          <w:spacing w:val="15"/>
+          <w:sz w:val="22"/>
+          <w:szCs w:val="22"/>
+        </w:rPr>
+      </w:pPr>
+      <w:bookmarkStart w:id="30" w:name="_Toc294256533"/>
+      <w:r>
+        <w:br w:type="page"/>
+      </w:r>
     </w:p>
     <w:p>
       <w:pPr>
         <w:pStyle w:val="berschrift1"/>
       </w:pPr>
-      <w:bookmarkStart w:id="26" w:name="_Toc294256533"/>
-      <w:r>
+      <w:r>
+        <w:lastRenderedPageBreak/>
         <w:t>Codereview</w:t>
       </w:r>
-      <w:bookmarkEnd w:id="26"/>
+      <w:bookmarkEnd w:id="30"/>
     </w:p>
     <w:p>
       <w:pPr>
         <w:pStyle w:val="berschrift2"/>
       </w:pPr>
-      <w:bookmarkStart w:id="27" w:name="_Toc294256534"/>
+      <w:bookmarkStart w:id="31" w:name="_Toc294256534"/>
       <w:r>
         <w:t>Ablauf</w:t>
       </w:r>
-      <w:bookmarkEnd w:id="27"/>
+      <w:bookmarkEnd w:id="31"/>
     </w:p>
     <w:p>
       <w:r>
@@ -4832,11 +5921,11 @@
       <w:pPr>
         <w:pStyle w:val="berschrift2"/>
       </w:pPr>
-      <w:bookmarkStart w:id="28" w:name="_Toc294256535"/>
+      <w:bookmarkStart w:id="32" w:name="_Toc294256535"/>
       <w:r>
         <w:t>Fokus bei Review</w:t>
       </w:r>
-      <w:bookmarkEnd w:id="28"/>
+      <w:bookmarkEnd w:id="32"/>
     </w:p>
     <w:p>
       <w:pPr>
@@ -4907,10 +5996,10 @@
       <w:pPr>
         <w:pStyle w:val="berschrift2"/>
       </w:pPr>
-      <w:bookmarkStart w:id="29" w:name="_Ref292442826"/>
-      <w:bookmarkStart w:id="30" w:name="_Ref292442830"/>
-      <w:bookmarkStart w:id="31" w:name="_Ref292443012"/>
-      <w:bookmarkStart w:id="32" w:name="_Toc294256536"/>
+      <w:bookmarkStart w:id="33" w:name="_Ref292442826"/>
+      <w:bookmarkStart w:id="34" w:name="_Ref292442830"/>
+      <w:bookmarkStart w:id="35" w:name="_Ref292443012"/>
+      <w:bookmarkStart w:id="36" w:name="_Toc294256536"/>
       <w:r>
         <w:t>Eingesetzte</w:t>
       </w:r>
@@ -4920,21 +6009,21 @@
       <w:r>
         <w:t>Tools</w:t>
       </w:r>
-      <w:bookmarkEnd w:id="29"/>
-      <w:bookmarkEnd w:id="30"/>
-      <w:bookmarkEnd w:id="31"/>
-      <w:bookmarkEnd w:id="32"/>
+      <w:bookmarkEnd w:id="33"/>
+      <w:bookmarkEnd w:id="34"/>
+      <w:bookmarkEnd w:id="35"/>
+      <w:bookmarkEnd w:id="36"/>
     </w:p>
     <w:p>
       <w:pPr>
         <w:pStyle w:val="berschrift3"/>
       </w:pPr>
-      <w:bookmarkStart w:id="33" w:name="_Toc294256537"/>
+      <w:bookmarkStart w:id="37" w:name="_Toc294256537"/>
       <w:proofErr w:type="spellStart"/>
       <w:r>
         <w:t>Findbugs</w:t>
       </w:r>
-      <w:bookmarkEnd w:id="33"/>
+      <w:bookmarkEnd w:id="37"/>
       <w:proofErr w:type="spellEnd"/>
     </w:p>
     <w:p>
@@ -4980,11 +6069,11 @@
       <w:pPr>
         <w:pStyle w:val="berschrift3"/>
       </w:pPr>
-      <w:bookmarkStart w:id="34" w:name="_Toc294256538"/>
+      <w:bookmarkStart w:id="38" w:name="_Toc294256538"/>
       <w:r>
         <w:t>Checkstyle</w:t>
       </w:r>
-      <w:bookmarkEnd w:id="34"/>
+      <w:bookmarkEnd w:id="38"/>
     </w:p>
     <w:p>
       <w:r>
@@ -5030,14 +6119,14 @@
           <w:lang w:val="en-US"/>
         </w:rPr>
       </w:pPr>
-      <w:bookmarkStart w:id="35" w:name="_Toc294256539"/>
+      <w:bookmarkStart w:id="39" w:name="_Toc294256539"/>
       <w:r>
         <w:rPr>
           <w:lang w:val="en-US"/>
         </w:rPr>
         <w:t>State Of Flow Eclipse Metrics Plugin</w:t>
       </w:r>
-      <w:bookmarkEnd w:id="35"/>
+      <w:bookmarkEnd w:id="39"/>
     </w:p>
     <w:p>
       <w:r>
@@ -5096,7 +6185,41 @@
         <w:t>Das Exportieren eines HTML-Reports ist möglich, er bietet eine gute Übersicht über alle Warnungen pro Metrik des überprüften Codes.</w:t>
       </w:r>
     </w:p>
-    <w:p/>
+    <w:p>
+      <w:pPr>
+        <w:pStyle w:val="berschrift3"/>
+      </w:pPr>
+      <w:proofErr w:type="spellStart"/>
+      <w:r>
+        <w:t>Structure</w:t>
+      </w:r>
+      <w:proofErr w:type="spellEnd"/>
+      <w:r>
+        <w:t xml:space="preserve"> 101</w:t>
+      </w:r>
+    </w:p>
+    <w:p>
+      <w:proofErr w:type="spellStart"/>
+      <w:r>
+        <w:t>Structure</w:t>
+      </w:r>
+      <w:proofErr w:type="spellEnd"/>
+      <w:r>
+        <w:t xml:space="preserve"> 101 bietet eine Fülle von Funktion und Möglichkeiten zur Analyse des Codes, sowie den Interaktionen bzw. Abhängigkeiten zwischen Packages und Klassen. Diese Anwendung wird insbesondere für die Darstellung </w:t>
+      </w:r>
+      <w:r>
+        <w:lastRenderedPageBreak/>
+        <w:t>der Abhängigkeiten zwischen den einzelnen Packages verwendet. Falls zirkuläre Abhängigkeiten zwischen Packages bestehen, werden diese als „</w:t>
+      </w:r>
+      <w:proofErr w:type="spellStart"/>
+      <w:r>
+        <w:t>Tangles</w:t>
+      </w:r>
+      <w:proofErr w:type="spellEnd"/>
+      <w:r>
+        <w:t xml:space="preserve">“ identifiziert. </w:t>
+      </w:r>
+    </w:p>
     <w:p>
       <w:r>
         <w:br w:type="page"/>
@@ -5106,7 +6229,7 @@
       <w:pPr>
         <w:pStyle w:val="berschrift2"/>
       </w:pPr>
-      <w:bookmarkStart w:id="36" w:name="_Toc294256540"/>
+      <w:bookmarkStart w:id="40" w:name="_Toc294256540"/>
       <w:r>
         <w:lastRenderedPageBreak/>
         <w:t xml:space="preserve">Reviews </w:t>
@@ -5115,18 +6238,18 @@
       <w:r>
         <w:t>Android</w:t>
       </w:r>
-      <w:bookmarkEnd w:id="36"/>
+      <w:bookmarkEnd w:id="40"/>
       <w:proofErr w:type="spellEnd"/>
     </w:p>
     <w:p>
       <w:pPr>
         <w:pStyle w:val="berschrift3"/>
       </w:pPr>
-      <w:bookmarkStart w:id="37" w:name="_Toc294256541"/>
+      <w:bookmarkStart w:id="41" w:name="_Toc294256541"/>
       <w:r>
         <w:t>Review 1 (04.05.2011)</w:t>
       </w:r>
-      <w:bookmarkEnd w:id="37"/>
+      <w:bookmarkEnd w:id="41"/>
     </w:p>
     <w:p>
       <w:r>
@@ -5903,7 +7026,7 @@
       <w:pPr>
         <w:pStyle w:val="berschrift2"/>
       </w:pPr>
-      <w:bookmarkStart w:id="38" w:name="_Toc294256542"/>
+      <w:bookmarkStart w:id="42" w:name="_Toc294256542"/>
       <w:r>
         <w:lastRenderedPageBreak/>
         <w:t xml:space="preserve">Reviews </w:t>
@@ -5912,14 +7035,14 @@
       <w:r>
         <w:t>Rails</w:t>
       </w:r>
-      <w:bookmarkEnd w:id="38"/>
+      <w:bookmarkEnd w:id="42"/>
       <w:proofErr w:type="spellEnd"/>
     </w:p>
     <w:p>
       <w:pPr>
         <w:pStyle w:val="berschrift3"/>
       </w:pPr>
-      <w:bookmarkStart w:id="39" w:name="_Toc294256543"/>
+      <w:bookmarkStart w:id="43" w:name="_Toc294256543"/>
       <w:r>
         <w:t xml:space="preserve">Review 1 </w:t>
       </w:r>
@@ -5929,7 +7052,7 @@
       <w:r>
         <w:t>.05.2011)</w:t>
       </w:r>
-      <w:bookmarkEnd w:id="39"/>
+      <w:bookmarkEnd w:id="43"/>
     </w:p>
     <w:p>
       <w:r>
@@ -6710,33 +7833,33 @@
       <w:pPr>
         <w:pStyle w:val="berschrift1"/>
       </w:pPr>
-      <w:bookmarkStart w:id="40" w:name="_Toc294256544"/>
+      <w:bookmarkStart w:id="44" w:name="_Toc294256544"/>
       <w:r>
         <w:lastRenderedPageBreak/>
         <w:t>Deckung mit der Planung</w:t>
       </w:r>
-      <w:bookmarkEnd w:id="40"/>
+      <w:bookmarkEnd w:id="44"/>
     </w:p>
     <w:p>
       <w:pPr>
         <w:pStyle w:val="berschrift2"/>
       </w:pPr>
-      <w:bookmarkStart w:id="41" w:name="_Toc294256545"/>
+      <w:bookmarkStart w:id="45" w:name="_Toc294256545"/>
       <w:r>
         <w:t>Design</w:t>
       </w:r>
-      <w:bookmarkEnd w:id="41"/>
+      <w:bookmarkEnd w:id="45"/>
     </w:p>
     <w:p/>
     <w:p>
       <w:pPr>
         <w:pStyle w:val="berschrift2"/>
       </w:pPr>
-      <w:bookmarkStart w:id="42" w:name="_Toc294256546"/>
+      <w:bookmarkStart w:id="46" w:name="_Toc294256546"/>
       <w:r>
         <w:t>Coderichtlinien</w:t>
       </w:r>
-      <w:bookmarkEnd w:id="42"/>
+      <w:bookmarkEnd w:id="46"/>
     </w:p>
     <w:p>
       <w:r>
@@ -6750,11 +7873,11 @@
       <w:pPr>
         <w:pStyle w:val="berschrift3"/>
       </w:pPr>
-      <w:bookmarkStart w:id="43" w:name="_Toc294256547"/>
+      <w:bookmarkStart w:id="47" w:name="_Toc294256547"/>
       <w:r>
         <w:t>Anpassungen</w:t>
       </w:r>
-      <w:bookmarkEnd w:id="43"/>
+      <w:bookmarkEnd w:id="47"/>
     </w:p>
     <w:p>
       <w:r>
@@ -6832,8 +7955,8 @@
       </w:r>
     </w:p>
     <w:sectPr>
-      <w:headerReference w:type="default" r:id="rId15"/>
-      <w:footerReference w:type="default" r:id="rId16"/>
+      <w:headerReference w:type="default" r:id="rId21"/>
+      <w:footerReference w:type="default" r:id="rId22"/>
       <w:pgSz w:w="11906" w:h="16838"/>
       <w:pgMar w:top="1417" w:right="1417" w:bottom="1134" w:left="1417" w:header="708" w:footer="708" w:gutter="0"/>
       <w:pgNumType w:start="0"/>
@@ -6901,7 +8024,7 @@
       <w:rPr>
         <w:noProof/>
       </w:rPr>
-      <w:t>30. Mai 2011</w:t>
+      <w:t>31. Mai 2011</w:t>
     </w:r>
     <w:r>
       <w:rPr>
@@ -6963,7 +8086,7 @@
           <w:noProof/>
           <w:lang w:val="de-DE"/>
         </w:rPr>
-        <w:t>11</w:t>
+        <w:t>16</w:t>
       </w:r>
     </w:fldSimple>
   </w:p>
@@ -7258,6 +8381,118 @@
     </w:lvl>
   </w:abstractNum>
   <w:abstractNum w:abstractNumId="2">
+    <w:nsid w:val="3A290341"/>
+    <w:multiLevelType w:val="hybridMultilevel"/>
+    <w:tmpl w:val="1C16EA42"/>
+    <w:lvl w:ilvl="0" w:tplc="4E707926">
+      <w:numFmt w:val="bullet"/>
+      <w:lvlText w:val=""/>
+      <w:lvlJc w:val="left"/>
+      <w:pPr>
+        <w:ind w:left="720" w:hanging="360"/>
+      </w:pPr>
+      <w:rPr>
+        <w:rFonts w:ascii="Wingdings" w:eastAsiaTheme="minorEastAsia" w:hAnsi="Wingdings" w:cstheme="minorBidi" w:hint="default"/>
+      </w:rPr>
+    </w:lvl>
+    <w:lvl w:ilvl="1" w:tplc="08070003" w:tentative="1">
+      <w:start w:val="1"/>
+      <w:numFmt w:val="bullet"/>
+      <w:lvlText w:val="o"/>
+      <w:lvlJc w:val="left"/>
+      <w:pPr>
+        <w:ind w:left="1440" w:hanging="360"/>
+      </w:pPr>
+      <w:rPr>
+        <w:rFonts w:ascii="Courier New" w:hAnsi="Courier New" w:cs="Courier New" w:hint="default"/>
+      </w:rPr>
+    </w:lvl>
+    <w:lvl w:ilvl="2" w:tplc="08070005" w:tentative="1">
+      <w:start w:val="1"/>
+      <w:numFmt w:val="bullet"/>
+      <w:lvlText w:val=""/>
+      <w:lvlJc w:val="left"/>
+      <w:pPr>
+        <w:ind w:left="2160" w:hanging="360"/>
+      </w:pPr>
+      <w:rPr>
+        <w:rFonts w:ascii="Wingdings" w:hAnsi="Wingdings" w:hint="default"/>
+      </w:rPr>
+    </w:lvl>
+    <w:lvl w:ilvl="3" w:tplc="08070001" w:tentative="1">
+      <w:start w:val="1"/>
+      <w:numFmt w:val="bullet"/>
+      <w:lvlText w:val=""/>
+      <w:lvlJc w:val="left"/>
+      <w:pPr>
+        <w:ind w:left="2880" w:hanging="360"/>
+      </w:pPr>
+      <w:rPr>
+        <w:rFonts w:ascii="Symbol" w:hAnsi="Symbol" w:hint="default"/>
+      </w:rPr>
+    </w:lvl>
+    <w:lvl w:ilvl="4" w:tplc="08070003" w:tentative="1">
+      <w:start w:val="1"/>
+      <w:numFmt w:val="bullet"/>
+      <w:lvlText w:val="o"/>
+      <w:lvlJc w:val="left"/>
+      <w:pPr>
+        <w:ind w:left="3600" w:hanging="360"/>
+      </w:pPr>
+      <w:rPr>
+        <w:rFonts w:ascii="Courier New" w:hAnsi="Courier New" w:cs="Courier New" w:hint="default"/>
+      </w:rPr>
+    </w:lvl>
+    <w:lvl w:ilvl="5" w:tplc="08070005" w:tentative="1">
+      <w:start w:val="1"/>
+      <w:numFmt w:val="bullet"/>
+      <w:lvlText w:val=""/>
+      <w:lvlJc w:val="left"/>
+      <w:pPr>
+        <w:ind w:left="4320" w:hanging="360"/>
+      </w:pPr>
+      <w:rPr>
+        <w:rFonts w:ascii="Wingdings" w:hAnsi="Wingdings" w:hint="default"/>
+      </w:rPr>
+    </w:lvl>
+    <w:lvl w:ilvl="6" w:tplc="08070001" w:tentative="1">
+      <w:start w:val="1"/>
+      <w:numFmt w:val="bullet"/>
+      <w:lvlText w:val=""/>
+      <w:lvlJc w:val="left"/>
+      <w:pPr>
+        <w:ind w:left="5040" w:hanging="360"/>
+      </w:pPr>
+      <w:rPr>
+        <w:rFonts w:ascii="Symbol" w:hAnsi="Symbol" w:hint="default"/>
+      </w:rPr>
+    </w:lvl>
+    <w:lvl w:ilvl="7" w:tplc="08070003" w:tentative="1">
+      <w:start w:val="1"/>
+      <w:numFmt w:val="bullet"/>
+      <w:lvlText w:val="o"/>
+      <w:lvlJc w:val="left"/>
+      <w:pPr>
+        <w:ind w:left="5760" w:hanging="360"/>
+      </w:pPr>
+      <w:rPr>
+        <w:rFonts w:ascii="Courier New" w:hAnsi="Courier New" w:cs="Courier New" w:hint="default"/>
+      </w:rPr>
+    </w:lvl>
+    <w:lvl w:ilvl="8" w:tplc="08070005" w:tentative="1">
+      <w:start w:val="1"/>
+      <w:numFmt w:val="bullet"/>
+      <w:lvlText w:val=""/>
+      <w:lvlJc w:val="left"/>
+      <w:pPr>
+        <w:ind w:left="6480" w:hanging="360"/>
+      </w:pPr>
+      <w:rPr>
+        <w:rFonts w:ascii="Wingdings" w:hAnsi="Wingdings" w:hint="default"/>
+      </w:rPr>
+    </w:lvl>
+  </w:abstractNum>
+  <w:abstractNum w:abstractNumId="3">
     <w:nsid w:val="45C66E52"/>
     <w:multiLevelType w:val="multilevel"/>
     <w:tmpl w:val="08070025"/>
@@ -7352,7 +8587,7 @@
       </w:pPr>
     </w:lvl>
   </w:abstractNum>
-  <w:abstractNum w:abstractNumId="3">
+  <w:abstractNum w:abstractNumId="4">
     <w:nsid w:val="6BC0634B"/>
     <w:multiLevelType w:val="multilevel"/>
     <w:tmpl w:val="0807001F"/>
@@ -7438,7 +8673,7 @@
       </w:pPr>
     </w:lvl>
   </w:abstractNum>
-  <w:abstractNum w:abstractNumId="4">
+  <w:abstractNum w:abstractNumId="5">
     <w:nsid w:val="6C042D79"/>
     <w:multiLevelType w:val="hybridMultilevel"/>
     <w:tmpl w:val="C1F8E69E"/>
@@ -7558,13 +8793,16 @@
     <w:abstractNumId w:val="0"/>
   </w:num>
   <w:num w:numId="3">
+    <w:abstractNumId w:val="4"/>
+  </w:num>
+  <w:num w:numId="4">
     <w:abstractNumId w:val="3"/>
   </w:num>
-  <w:num w:numId="4">
+  <w:num w:numId="5">
+    <w:abstractNumId w:val="5"/>
+  </w:num>
+  <w:num w:numId="6">
     <w:abstractNumId w:val="2"/>
-  </w:num>
-  <w:num w:numId="5">
-    <w:abstractNumId w:val="4"/>
   </w:num>
 </w:numbering>
 </file>
@@ -10764,7 +12002,7 @@
 </file>
 
 <file path=customXml/itemProps1.xml><?xml version="1.0" encoding="utf-8"?>
-<ds:datastoreItem xmlns:ds="http://schemas.openxmlformats.org/officeDocument/2006/customXml" ds:itemID="{9A026BF4-77E9-499D-A73B-D0FF0C195651}">
+<ds:datastoreItem xmlns:ds="http://schemas.openxmlformats.org/officeDocument/2006/customXml" ds:itemID="{0F7D153C-C763-4C08-93BA-554181D3E4E1}">
   <ds:schemaRefs>
     <ds:schemaRef ds:uri="http://schemas.openxmlformats.org/officeDocument/2006/bibliography"/>
   </ds:schemaRefs>

</xml_diff>

<commit_message>
refs #404 Codemetriken fertig gestellt
</commit_message>
<xml_diff>
--- a/doc/11_Qualitaetsmassnahmen/codemetriken.docx
+++ b/doc/11_Qualitaetsmassnahmen/codemetriken.docx
@@ -72,21 +72,7 @@
                   <w:rPr>
                     <w:color w:val="4F81BD" w:themeColor="accent1"/>
                   </w:rPr>
-                  <w:t xml:space="preserve"> Delia, </w:t>
-                </w:r>
-                <w:proofErr w:type="spellStart"/>
-                <w:r>
-                  <w:rPr>
-                    <w:color w:val="4F81BD" w:themeColor="accent1"/>
-                  </w:rPr>
-                  <w:t>Waltenspül</w:t>
-                </w:r>
-                <w:proofErr w:type="spellEnd"/>
-                <w:r>
-                  <w:rPr>
-                    <w:color w:val="4F81BD" w:themeColor="accent1"/>
-                  </w:rPr>
-                  <w:t xml:space="preserve"> Remo</w:t>
+                  <w:t xml:space="preserve"> Delia, Waltenspül Remo</w:t>
                 </w:r>
               </w:p>
               <w:p>
@@ -525,9 +511,7 @@
         </w:tc>
       </w:tr>
     </w:tbl>
-    <w:bookmarkStart w:id="2" w:name="_GoBack" w:displacedByCustomXml="next"/>
-    <w:bookmarkEnd w:id="2" w:displacedByCustomXml="next"/>
-    <w:bookmarkStart w:id="3" w:name="_Toc294613514" w:displacedByCustomXml="next"/>
+    <w:bookmarkStart w:id="2" w:name="_Toc294613514" w:displacedByCustomXml="next"/>
     <w:sdt>
       <w:sdtPr>
         <w:rPr>
@@ -559,7 +543,7 @@
             </w:rPr>
             <w:t>Inhaltsverzeichnis</w:t>
           </w:r>
-          <w:bookmarkEnd w:id="3"/>
+          <w:bookmarkEnd w:id="2"/>
         </w:p>
         <w:p>
           <w:pPr>
@@ -1560,13 +1544,13 @@
       <w:pPr>
         <w:pStyle w:val="berschrift1"/>
       </w:pPr>
-      <w:bookmarkStart w:id="4" w:name="_Toc294613515"/>
+      <w:bookmarkStart w:id="3" w:name="_Toc294613515"/>
       <w:proofErr w:type="spellStart"/>
       <w:r>
         <w:lastRenderedPageBreak/>
         <w:t>Codemetriken</w:t>
       </w:r>
-      <w:bookmarkEnd w:id="4"/>
+      <w:bookmarkEnd w:id="3"/>
       <w:proofErr w:type="spellEnd"/>
     </w:p>
     <w:p>
@@ -1587,31 +1571,18 @@
         <w:t xml:space="preserve"> des implementierten Codes wurde</w:t>
       </w:r>
       <w:r>
-        <w:t xml:space="preserve">n unter </w:t>
+        <w:t xml:space="preserve">n </w:t>
+      </w:r>
+      <w:r>
+        <w:t xml:space="preserve">unter </w:t>
       </w:r>
       <w:proofErr w:type="spellStart"/>
       <w:r>
-        <w:t>Rails</w:t>
+        <w:t>Android</w:t>
       </w:r>
       <w:proofErr w:type="spellEnd"/>
       <w:r>
-        <w:t xml:space="preserve"> das </w:t>
-      </w:r>
-      <w:proofErr w:type="spellStart"/>
-      <w:r>
-        <w:t>Gem</w:t>
-      </w:r>
-      <w:proofErr w:type="spellEnd"/>
-      <w:r>
-        <w:t xml:space="preserve"> </w:t>
-      </w:r>
-      <w:proofErr w:type="spellStart"/>
-      <w:r>
-        <w:t>Metric_fu</w:t>
-      </w:r>
-      <w:proofErr w:type="spellEnd"/>
-      <w:r>
-        <w:t xml:space="preserve"> und unter Android die Anwendunge</w:t>
+        <w:t xml:space="preserve"> die Anwendunge</w:t>
       </w:r>
       <w:r>
         <w:t xml:space="preserve">n State </w:t>
@@ -1729,50 +1700,66 @@
       <w:pPr>
         <w:pStyle w:val="berschrift2"/>
       </w:pPr>
-      <w:bookmarkStart w:id="5" w:name="_Toc294613516"/>
-      <w:proofErr w:type="spellStart"/>
-      <w:r>
-        <w:t>Rails</w:t>
-      </w:r>
-      <w:bookmarkEnd w:id="5"/>
-      <w:proofErr w:type="spellEnd"/>
+      <w:r>
+        <w:t>Server</w:t>
+      </w:r>
     </w:p>
     <w:p>
-      <w:pPr>
-        <w:pStyle w:val="berschrift3"/>
-      </w:pPr>
-      <w:bookmarkStart w:id="6" w:name="_Toc294613517"/>
+      <w:r>
+        <w:t>Im Team w</w:t>
+      </w:r>
+      <w:r>
+        <w:t>urde beschlossen auf die Metrik-A</w:t>
+      </w:r>
+      <w:r>
+        <w:t xml:space="preserve">nalyse </w:t>
+      </w:r>
+      <w:r>
+        <w:t xml:space="preserve">des Servers </w:t>
+      </w:r>
+      <w:r>
+        <w:t xml:space="preserve"> zu verzichten</w:t>
+      </w:r>
+      <w:r>
+        <w:t xml:space="preserve">. Dieser Entscheid wurde aufgrund der weniger hohen Komplexität im Vergleich zum Client </w:t>
+      </w:r>
       <w:proofErr w:type="spellStart"/>
       <w:r>
-        <w:t>Metric_fu</w:t>
-      </w:r>
-      <w:bookmarkEnd w:id="6"/>
+        <w:t>Android</w:t>
+      </w:r>
       <w:proofErr w:type="spellEnd"/>
-    </w:p>
-    <w:p/>
-    <w:p>
-      <w:pPr>
-        <w:pStyle w:val="berschrift3"/>
-      </w:pPr>
-      <w:bookmarkStart w:id="7" w:name="_Toc294613518"/>
-      <w:r>
-        <w:t>Schlussfolgerung</w:t>
-      </w:r>
-      <w:bookmarkEnd w:id="7"/>
+      <w:r>
+        <w:t xml:space="preserve"> </w:t>
+      </w:r>
+      <w:r>
+        <w:t>sowie der mangelnden Zeit</w:t>
+      </w:r>
+      <w:r>
+        <w:t xml:space="preserve"> </w:t>
+      </w:r>
+      <w:r>
+        <w:t>gefällt</w:t>
+      </w:r>
+      <w:r>
+        <w:t>.</w:t>
+      </w:r>
     </w:p>
     <w:p>
       <w:pPr>
         <w:pStyle w:val="berschrift2"/>
       </w:pPr>
-      <w:bookmarkStart w:id="8" w:name="_Toc294613519"/>
-      <w:r>
-        <w:t>Android</w:t>
-      </w:r>
-      <w:bookmarkEnd w:id="8"/>
+      <w:r>
+        <w:t>Client</w:t>
+      </w:r>
     </w:p>
     <w:p>
       <w:r>
-        <w:t xml:space="preserve">Da die Testklassen für die Sicherstellung von diversen Funktionen verantwortlich sind, werden die Kohäsionswerte zum Teil geringer als es gewünscht wäre. In der Regel wurde für eine zu testende Klasse eine Testklasse entworfen. Ein weiteres </w:t>
+        <w:t>Da die Testklassen für die Sicherstellung von diversen</w:t>
+      </w:r>
+      <w:bookmarkStart w:id="4" w:name="_GoBack"/>
+      <w:bookmarkEnd w:id="4"/>
+      <w:r>
+        <w:t xml:space="preserve"> Funktionen verantwortlich sind, werden die Kohäsionswerte zum Teil geringer als es gewünscht wäre. In der Regel wurde für eine zu testende Klasse eine Testklasse entworfen. Ein weiteres </w:t>
       </w:r>
       <w:r>
         <w:t xml:space="preserve">aufteilen auf mehrere Klassen wäre nicht sinnvoll, da die Testklassen nur für den Test erzeugt wird und keinen weiteren Nutzen hat. </w:t>
@@ -1787,7 +1774,7 @@
       <w:pPr>
         <w:pStyle w:val="berschrift3"/>
       </w:pPr>
-      <w:bookmarkStart w:id="9" w:name="_Toc294613520"/>
+      <w:bookmarkStart w:id="5" w:name="_Toc294613520"/>
       <w:r>
         <w:t xml:space="preserve">State </w:t>
       </w:r>
@@ -1811,7 +1798,7 @@
       <w:r>
         <w:t>Metrics</w:t>
       </w:r>
-      <w:bookmarkEnd w:id="9"/>
+      <w:bookmarkEnd w:id="5"/>
       <w:proofErr w:type="spellEnd"/>
     </w:p>
     <w:p>
@@ -2061,20 +2048,33 @@
       <w:pPr>
         <w:pStyle w:val="Beschriftung"/>
       </w:pPr>
-      <w:bookmarkStart w:id="10" w:name="_Ref294538747"/>
-      <w:bookmarkStart w:id="11" w:name="_Ref294537311"/>
+      <w:bookmarkStart w:id="6" w:name="_Ref294538747"/>
+      <w:bookmarkStart w:id="7" w:name="_Ref294537311"/>
       <w:r>
         <w:t xml:space="preserve">Abbildung </w:t>
       </w:r>
-      <w:fldSimple w:instr=" SEQ Abbildung \* ARABIC ">
-        <w:r>
-          <w:rPr>
-            <w:noProof/>
-          </w:rPr>
-          <w:t>1</w:t>
-        </w:r>
-      </w:fldSimple>
-      <w:bookmarkEnd w:id="10"/>
+      <w:r>
+        <w:fldChar w:fldCharType="begin"/>
+      </w:r>
+      <w:r>
+        <w:instrText xml:space="preserve"> SEQ Abbildung \* ARABIC </w:instrText>
+      </w:r>
+      <w:r>
+        <w:fldChar w:fldCharType="separate"/>
+      </w:r>
+      <w:r>
+        <w:rPr>
+          <w:noProof/>
+        </w:rPr>
+        <w:t>1</w:t>
+      </w:r>
+      <w:r>
+        <w:rPr>
+          <w:noProof/>
+        </w:rPr>
+        <w:fldChar w:fldCharType="end"/>
+      </w:r>
+      <w:bookmarkEnd w:id="6"/>
       <w:r>
         <w:t xml:space="preserve"> - Übersicht </w:t>
       </w:r>
@@ -2090,7 +2090,7 @@
       <w:r>
         <w:t>Complexity</w:t>
       </w:r>
-      <w:bookmarkEnd w:id="11"/>
+      <w:bookmarkEnd w:id="7"/>
       <w:proofErr w:type="spellEnd"/>
     </w:p>
     <w:p>
@@ -2247,18 +2247,31 @@
           <w:bCs/>
         </w:rPr>
       </w:pPr>
-      <w:bookmarkStart w:id="12" w:name="_Ref294538092"/>
+      <w:bookmarkStart w:id="8" w:name="_Ref294538092"/>
       <w:r>
         <w:t xml:space="preserve">Abbildung </w:t>
       </w:r>
-      <w:fldSimple w:instr=" SEQ Abbildung \* ARABIC ">
-        <w:r>
-          <w:rPr>
-            <w:noProof/>
-          </w:rPr>
-          <w:t>2</w:t>
-        </w:r>
-      </w:fldSimple>
+      <w:r>
+        <w:fldChar w:fldCharType="begin"/>
+      </w:r>
+      <w:r>
+        <w:instrText xml:space="preserve"> SEQ Abbildung \* ARABIC </w:instrText>
+      </w:r>
+      <w:r>
+        <w:fldChar w:fldCharType="separate"/>
+      </w:r>
+      <w:r>
+        <w:rPr>
+          <w:noProof/>
+        </w:rPr>
+        <w:t>2</w:t>
+      </w:r>
+      <w:r>
+        <w:rPr>
+          <w:noProof/>
+        </w:rPr>
+        <w:fldChar w:fldCharType="end"/>
+      </w:r>
       <w:r>
         <w:t xml:space="preserve"> - Übersicht Lines </w:t>
       </w:r>
@@ -2270,7 +2283,7 @@
       <w:r>
         <w:t xml:space="preserve"> Code</w:t>
       </w:r>
-      <w:bookmarkEnd w:id="12"/>
+      <w:bookmarkEnd w:id="8"/>
     </w:p>
     <w:p>
       <w:pPr>
@@ -2508,18 +2521,31 @@
           <w:rStyle w:val="Fett"/>
         </w:rPr>
       </w:pPr>
-      <w:bookmarkStart w:id="13" w:name="_Ref294602588"/>
+      <w:bookmarkStart w:id="9" w:name="_Ref294602588"/>
       <w:r>
         <w:t xml:space="preserve">Abbildung </w:t>
       </w:r>
-      <w:fldSimple w:instr=" SEQ Abbildung \* ARABIC ">
-        <w:r>
-          <w:rPr>
-            <w:noProof/>
-          </w:rPr>
-          <w:t>3</w:t>
-        </w:r>
-      </w:fldSimple>
+      <w:r>
+        <w:fldChar w:fldCharType="begin"/>
+      </w:r>
+      <w:r>
+        <w:instrText xml:space="preserve"> SEQ Abbildung \* ARABIC </w:instrText>
+      </w:r>
+      <w:r>
+        <w:fldChar w:fldCharType="separate"/>
+      </w:r>
+      <w:r>
+        <w:rPr>
+          <w:noProof/>
+        </w:rPr>
+        <w:t>3</w:t>
+      </w:r>
+      <w:r>
+        <w:rPr>
+          <w:noProof/>
+        </w:rPr>
+        <w:fldChar w:fldCharType="end"/>
+      </w:r>
       <w:r>
         <w:t xml:space="preserve"> - Übersicht </w:t>
       </w:r>
@@ -2539,7 +2565,7 @@
       <w:r>
         <w:t xml:space="preserve"> per Class</w:t>
       </w:r>
-      <w:bookmarkEnd w:id="13"/>
+      <w:bookmarkEnd w:id="9"/>
     </w:p>
     <w:p>
       <w:pPr>
@@ -2709,18 +2735,31 @@
         <w:pStyle w:val="Beschriftung"/>
         <w:ind w:firstLine="708"/>
       </w:pPr>
-      <w:bookmarkStart w:id="14" w:name="_Ref294603998"/>
+      <w:bookmarkStart w:id="10" w:name="_Ref294603998"/>
       <w:r>
         <w:t xml:space="preserve">Abbildung </w:t>
       </w:r>
-      <w:fldSimple w:instr=" SEQ Abbildung \* ARABIC ">
-        <w:r>
-          <w:rPr>
-            <w:noProof/>
-          </w:rPr>
-          <w:t>4</w:t>
-        </w:r>
-      </w:fldSimple>
+      <w:r>
+        <w:fldChar w:fldCharType="begin"/>
+      </w:r>
+      <w:r>
+        <w:instrText xml:space="preserve"> SEQ Abbildung \* ARABIC </w:instrText>
+      </w:r>
+      <w:r>
+        <w:fldChar w:fldCharType="separate"/>
+      </w:r>
+      <w:r>
+        <w:rPr>
+          <w:noProof/>
+        </w:rPr>
+        <w:t>4</w:t>
+      </w:r>
+      <w:r>
+        <w:rPr>
+          <w:noProof/>
+        </w:rPr>
+        <w:fldChar w:fldCharType="end"/>
+      </w:r>
       <w:r>
         <w:t xml:space="preserve"> - Codebeispiel </w:t>
       </w:r>
@@ -2732,7 +2771,7 @@
       <w:r>
         <w:t xml:space="preserve"> Methoden</w:t>
       </w:r>
-      <w:bookmarkEnd w:id="14"/>
+      <w:bookmarkEnd w:id="10"/>
     </w:p>
     <w:p>
       <w:r>
@@ -2872,18 +2911,31 @@
       <w:pPr>
         <w:pStyle w:val="Beschriftung"/>
       </w:pPr>
-      <w:bookmarkStart w:id="15" w:name="_Ref294604385"/>
+      <w:bookmarkStart w:id="11" w:name="_Ref294604385"/>
       <w:r>
         <w:t xml:space="preserve">Abbildung </w:t>
       </w:r>
-      <w:fldSimple w:instr=" SEQ Abbildung \* ARABIC ">
-        <w:r>
-          <w:rPr>
-            <w:noProof/>
-          </w:rPr>
-          <w:t>5</w:t>
-        </w:r>
-      </w:fldSimple>
+      <w:r>
+        <w:fldChar w:fldCharType="begin"/>
+      </w:r>
+      <w:r>
+        <w:instrText xml:space="preserve"> SEQ Abbildung \* ARABIC </w:instrText>
+      </w:r>
+      <w:r>
+        <w:fldChar w:fldCharType="separate"/>
+      </w:r>
+      <w:r>
+        <w:rPr>
+          <w:noProof/>
+        </w:rPr>
+        <w:t>5</w:t>
+      </w:r>
+      <w:r>
+        <w:rPr>
+          <w:noProof/>
+        </w:rPr>
+        <w:fldChar w:fldCharType="end"/>
+      </w:r>
       <w:r>
         <w:t xml:space="preserve"> - Übersicht Efferent </w:t>
       </w:r>
@@ -2891,7 +2943,7 @@
       <w:r>
         <w:t>Couplings</w:t>
       </w:r>
-      <w:bookmarkEnd w:id="15"/>
+      <w:bookmarkEnd w:id="11"/>
       <w:proofErr w:type="spellEnd"/>
     </w:p>
     <w:p>
@@ -2973,7 +3025,15 @@
         <w:fldChar w:fldCharType="end"/>
       </w:r>
       <w:r>
-        <w:t>). Diese Anbindung an diese Komponenten ist jedoch nicht weiter tragisch, da es sich bei den GUI Typen um Klassen handelt, die im Android Framework integriert sind und stabil laufen.</w:t>
+        <w:t xml:space="preserve">). Diese Anbindung an diese Komponenten ist jedoch nicht weiter tragisch, da es sich bei den GUI Typen um Klassen handelt, die im </w:t>
+      </w:r>
+      <w:proofErr w:type="spellStart"/>
+      <w:r>
+        <w:t>Android</w:t>
+      </w:r>
+      <w:proofErr w:type="spellEnd"/>
+      <w:r>
+        <w:t xml:space="preserve"> Framework integriert sind und stabil laufen.</w:t>
       </w:r>
     </w:p>
     <w:p>
@@ -3042,18 +3102,31 @@
       <w:pPr>
         <w:pStyle w:val="Beschriftung"/>
       </w:pPr>
-      <w:bookmarkStart w:id="16" w:name="_Ref294605379"/>
+      <w:bookmarkStart w:id="12" w:name="_Ref294605379"/>
       <w:r>
         <w:t xml:space="preserve">Abbildung </w:t>
       </w:r>
-      <w:fldSimple w:instr=" SEQ Abbildung \* ARABIC ">
-        <w:r>
-          <w:rPr>
-            <w:noProof/>
-          </w:rPr>
-          <w:t>6</w:t>
-        </w:r>
-      </w:fldSimple>
+      <w:r>
+        <w:fldChar w:fldCharType="begin"/>
+      </w:r>
+      <w:r>
+        <w:instrText xml:space="preserve"> SEQ Abbildung \* ARABIC </w:instrText>
+      </w:r>
+      <w:r>
+        <w:fldChar w:fldCharType="separate"/>
+      </w:r>
+      <w:r>
+        <w:rPr>
+          <w:noProof/>
+        </w:rPr>
+        <w:t>6</w:t>
+      </w:r>
+      <w:r>
+        <w:rPr>
+          <w:noProof/>
+        </w:rPr>
+        <w:fldChar w:fldCharType="end"/>
+      </w:r>
       <w:r>
         <w:t xml:space="preserve"> - Ausschnitt Importliste Klasse </w:t>
       </w:r>
@@ -3061,7 +3134,7 @@
       <w:r>
         <w:t>TimeEntryActivity</w:t>
       </w:r>
-      <w:bookmarkEnd w:id="16"/>
+      <w:bookmarkEnd w:id="12"/>
       <w:proofErr w:type="spellEnd"/>
     </w:p>
     <w:p>
@@ -3081,12 +3154,12 @@
       <w:pPr>
         <w:pStyle w:val="berschrift3"/>
       </w:pPr>
-      <w:bookmarkStart w:id="17" w:name="_Toc294613521"/>
+      <w:bookmarkStart w:id="13" w:name="_Toc294613521"/>
       <w:r>
         <w:lastRenderedPageBreak/>
         <w:t>State 101</w:t>
       </w:r>
-      <w:bookmarkEnd w:id="17"/>
+      <w:bookmarkEnd w:id="13"/>
     </w:p>
     <w:p>
       <w:pPr>
@@ -3200,22 +3273,35 @@
         <w:pStyle w:val="Beschriftung"/>
         <w:ind w:firstLine="708"/>
       </w:pPr>
-      <w:bookmarkStart w:id="18" w:name="_Ref294606108"/>
+      <w:bookmarkStart w:id="14" w:name="_Ref294606108"/>
       <w:r>
         <w:t xml:space="preserve">Abbildung </w:t>
       </w:r>
-      <w:fldSimple w:instr=" SEQ Abbildung \* ARABIC ">
-        <w:r>
-          <w:rPr>
-            <w:noProof/>
-          </w:rPr>
-          <w:t>7</w:t>
-        </w:r>
-      </w:fldSimple>
+      <w:r>
+        <w:fldChar w:fldCharType="begin"/>
+      </w:r>
+      <w:r>
+        <w:instrText xml:space="preserve"> SEQ Abbildung \* ARABIC </w:instrText>
+      </w:r>
+      <w:r>
+        <w:fldChar w:fldCharType="separate"/>
+      </w:r>
+      <w:r>
+        <w:rPr>
+          <w:noProof/>
+        </w:rPr>
+        <w:t>7</w:t>
+      </w:r>
+      <w:r>
+        <w:rPr>
+          <w:noProof/>
+        </w:rPr>
+        <w:fldChar w:fldCharType="end"/>
+      </w:r>
       <w:r>
         <w:t xml:space="preserve"> - Abhängigkeiten zwischen Packages</w:t>
       </w:r>
-      <w:bookmarkEnd w:id="18"/>
+      <w:bookmarkEnd w:id="14"/>
     </w:p>
     <w:p>
       <w:pPr>
@@ -3350,22 +3436,35 @@
       <w:pPr>
         <w:pStyle w:val="Beschriftung"/>
       </w:pPr>
-      <w:bookmarkStart w:id="19" w:name="_Ref294606954"/>
+      <w:bookmarkStart w:id="15" w:name="_Ref294606954"/>
       <w:r>
         <w:t xml:space="preserve">Abbildung </w:t>
       </w:r>
-      <w:fldSimple w:instr=" SEQ Abbildung \* ARABIC ">
-        <w:r>
-          <w:rPr>
-            <w:noProof/>
-          </w:rPr>
-          <w:t>8</w:t>
-        </w:r>
-      </w:fldSimple>
+      <w:r>
+        <w:fldChar w:fldCharType="begin"/>
+      </w:r>
+      <w:r>
+        <w:instrText xml:space="preserve"> SEQ Abbildung \* ARABIC </w:instrText>
+      </w:r>
+      <w:r>
+        <w:fldChar w:fldCharType="separate"/>
+      </w:r>
+      <w:r>
+        <w:rPr>
+          <w:noProof/>
+        </w:rPr>
+        <w:t>8</w:t>
+      </w:r>
+      <w:r>
+        <w:rPr>
+          <w:noProof/>
+        </w:rPr>
+        <w:fldChar w:fldCharType="end"/>
+      </w:r>
       <w:r>
         <w:t xml:space="preserve"> - Abhängigkeiten in Package Services</w:t>
       </w:r>
-      <w:bookmarkEnd w:id="19"/>
+      <w:bookmarkEnd w:id="15"/>
     </w:p>
     <w:p>
       <w:pPr>
@@ -3562,18 +3661,31 @@
       <w:pPr>
         <w:pStyle w:val="Beschriftung"/>
       </w:pPr>
-      <w:bookmarkStart w:id="20" w:name="_Ref294610304"/>
+      <w:bookmarkStart w:id="16" w:name="_Ref294610304"/>
       <w:r>
         <w:t xml:space="preserve">Abbildung </w:t>
       </w:r>
-      <w:fldSimple w:instr=" SEQ Abbildung \* ARABIC ">
-        <w:r>
-          <w:rPr>
-            <w:noProof/>
-          </w:rPr>
-          <w:t>9</w:t>
-        </w:r>
-      </w:fldSimple>
+      <w:r>
+        <w:fldChar w:fldCharType="begin"/>
+      </w:r>
+      <w:r>
+        <w:instrText xml:space="preserve"> SEQ Abbildung \* ARABIC </w:instrText>
+      </w:r>
+      <w:r>
+        <w:fldChar w:fldCharType="separate"/>
+      </w:r>
+      <w:r>
+        <w:rPr>
+          <w:noProof/>
+        </w:rPr>
+        <w:t>9</w:t>
+      </w:r>
+      <w:r>
+        <w:rPr>
+          <w:noProof/>
+        </w:rPr>
+        <w:fldChar w:fldCharType="end"/>
+      </w:r>
       <w:r>
         <w:t xml:space="preserve"> - Abhängigkeiten in Package </w:t>
       </w:r>
@@ -3581,7 +3693,7 @@
       <w:r>
         <w:t>Activity</w:t>
       </w:r>
-      <w:bookmarkEnd w:id="20"/>
+      <w:bookmarkEnd w:id="16"/>
       <w:proofErr w:type="spellEnd"/>
     </w:p>
     <w:p/>
@@ -3600,7 +3712,15 @@
     </w:p>
     <w:p>
       <w:r>
-        <w:t xml:space="preserve">Diese zirkuläre Abhängigkeit ist aufgrund des Android Frameworks vorgegeben, da beim Aufruf einer neuen </w:t>
+        <w:t xml:space="preserve">Diese zirkuläre Abhängigkeit ist aufgrund des </w:t>
+      </w:r>
+      <w:proofErr w:type="spellStart"/>
+      <w:r>
+        <w:t>Android</w:t>
+      </w:r>
+      <w:proofErr w:type="spellEnd"/>
+      <w:r>
+        <w:t xml:space="preserve"> Frameworks vorgegeben, da beim Aufruf einer neuen </w:t>
       </w:r>
       <w:proofErr w:type="spellStart"/>
       <w:r>
@@ -3653,53 +3773,38 @@
       </w:r>
     </w:p>
     <w:p>
-      <w:pPr>
+      <w:r>
+        <w:t xml:space="preserve">Wie in der nachfolgenden </w:t>
+      </w:r>
+      <w:r>
+        <w:fldChar w:fldCharType="begin"/>
+      </w:r>
+      <w:r>
+        <w:instrText xml:space="preserve"> REF _Ref294619333 \h </w:instrText>
+      </w:r>
+      <w:r>
+        <w:fldChar w:fldCharType="separate"/>
+      </w:r>
+      <w:r>
+        <w:t xml:space="preserve">Abbildung </w:t>
+      </w:r>
+      <w:r>
         <w:rPr>
-          <w:b/>
-          <w:color w:val="FF0000"/>
-          <w:sz w:val="24"/>
-          <w:szCs w:val="24"/>
+          <w:noProof/>
         </w:rPr>
-      </w:pPr>
-      <w:proofErr w:type="gramStart"/>
-      <w:r>
-        <w:rPr>
-          <w:b/>
-          <w:color w:val="FF0000"/>
-          <w:sz w:val="24"/>
-          <w:szCs w:val="24"/>
-        </w:rPr>
-        <w:t>Luke fragen zirkuläre Abhängigkeit aufgrund von TAG (ev.</w:t>
-      </w:r>
-      <w:proofErr w:type="gramEnd"/>
-      <w:r>
-        <w:rPr>
-          <w:b/>
-          <w:color w:val="FF0000"/>
-          <w:sz w:val="24"/>
-          <w:szCs w:val="24"/>
-        </w:rPr>
-        <w:t xml:space="preserve"> TAG falsch gesetzt in </w:t>
-      </w:r>
-      <w:proofErr w:type="spellStart"/>
-      <w:r>
-        <w:rPr>
-          <w:b/>
-          <w:color w:val="FF0000"/>
-          <w:sz w:val="24"/>
-          <w:szCs w:val="24"/>
-        </w:rPr>
-        <w:t>GpsPosition</w:t>
-      </w:r>
-      <w:proofErr w:type="spellEnd"/>
-      <w:r>
-        <w:rPr>
-          <w:b/>
-          <w:color w:val="FF0000"/>
-          <w:sz w:val="24"/>
-          <w:szCs w:val="24"/>
-        </w:rPr>
-        <w:t>)??</w:t>
+        <w:t>10</w:t>
+      </w:r>
+      <w:r>
+        <w:t xml:space="preserve"> - Abhängigkeiten in Package Models</w:t>
+      </w:r>
+      <w:r>
+        <w:fldChar w:fldCharType="end"/>
+      </w:r>
+      <w:r>
+        <w:t xml:space="preserve"> dargestellt wird, kommen keine zirkulären Abhängigkeiten </w:t>
+      </w:r>
+      <w:r>
+        <w:t xml:space="preserve">im Package Models vor.  </w:t>
       </w:r>
     </w:p>
     <w:p>
@@ -3712,10 +3817,10 @@
           <w:lang w:eastAsia="de-CH"/>
         </w:rPr>
         <w:drawing>
-          <wp:inline distT="0" distB="0" distL="0" distR="0" wp14:anchorId="0EACFDED" wp14:editId="1D963914">
-            <wp:extent cx="2247900" cy="2819400"/>
+          <wp:inline distT="0" distB="0" distL="0" distR="0">
+            <wp:extent cx="3857625" cy="1514475"/>
             <wp:effectExtent l="0" t="0" r="0" b="0"/>
-            <wp:docPr id="19" name="Grafik 19" descr="G:\SVN\se2p_svn.elmermx.ch\doc\11_Qualitaetsmassnahmen\pics\dependencies_models.PNG"/>
+            <wp:docPr id="3" name="Grafik 3" descr="G:\SVN\se2p_svn.elmermx.ch\doc\11_Qualitaetsmassnahmen\pics\dependencies_models.PNG"/>
             <wp:cNvGraphicFramePr>
               <a:graphicFrameLocks xmlns:a="http://schemas.openxmlformats.org/drawingml/2006/main" noChangeAspect="1"/>
             </wp:cNvGraphicFramePr>
@@ -3723,7 +3828,7 @@
               <a:graphicData uri="http://schemas.openxmlformats.org/drawingml/2006/picture">
                 <pic:pic xmlns:pic="http://schemas.openxmlformats.org/drawingml/2006/picture">
                   <pic:nvPicPr>
-                    <pic:cNvPr id="0" name="Picture 10" descr="G:\SVN\se2p_svn.elmermx.ch\doc\11_Qualitaetsmassnahmen\pics\dependencies_models.PNG"/>
+                    <pic:cNvPr id="0" name="Picture 1" descr="G:\SVN\se2p_svn.elmermx.ch\doc\11_Qualitaetsmassnahmen\pics\dependencies_models.PNG"/>
                     <pic:cNvPicPr>
                       <a:picLocks noChangeAspect="1" noChangeArrowheads="1"/>
                     </pic:cNvPicPr>
@@ -3744,7 +3849,7 @@
                   <pic:spPr bwMode="auto">
                     <a:xfrm>
                       <a:off x="0" y="0"/>
-                      <a:ext cx="2247900" cy="2819400"/>
+                      <a:ext cx="3857625" cy="1514475"/>
                     </a:xfrm>
                     <a:prstGeom prst="rect">
                       <a:avLst/>
@@ -3765,20 +3870,35 @@
       <w:pPr>
         <w:pStyle w:val="Beschriftung"/>
       </w:pPr>
+      <w:bookmarkStart w:id="17" w:name="_Ref294619333"/>
       <w:r>
         <w:t xml:space="preserve">Abbildung </w:t>
       </w:r>
-      <w:fldSimple w:instr=" SEQ Abbildung \* ARABIC ">
-        <w:r>
-          <w:rPr>
-            <w:noProof/>
-          </w:rPr>
-          <w:t>10</w:t>
-        </w:r>
-      </w:fldSimple>
+      <w:r>
+        <w:fldChar w:fldCharType="begin"/>
+      </w:r>
+      <w:r>
+        <w:instrText xml:space="preserve"> SEQ Abbildung \* ARABIC </w:instrText>
+      </w:r>
+      <w:r>
+        <w:fldChar w:fldCharType="separate"/>
+      </w:r>
+      <w:r>
+        <w:rPr>
+          <w:noProof/>
+        </w:rPr>
+        <w:t>10</w:t>
+      </w:r>
+      <w:r>
+        <w:rPr>
+          <w:noProof/>
+        </w:rPr>
+        <w:fldChar w:fldCharType="end"/>
+      </w:r>
       <w:r>
         <w:t xml:space="preserve"> - Abhängigkeiten in Package Models</w:t>
       </w:r>
+      <w:bookmarkEnd w:id="17"/>
     </w:p>
     <w:p>
       <w:pPr>
@@ -3868,14 +3988,27 @@
       <w:r>
         <w:t xml:space="preserve">Abbildung </w:t>
       </w:r>
-      <w:fldSimple w:instr=" SEQ Abbildung \* ARABIC ">
-        <w:r>
-          <w:rPr>
-            <w:noProof/>
-          </w:rPr>
-          <w:t>11</w:t>
-        </w:r>
-      </w:fldSimple>
+      <w:r>
+        <w:fldChar w:fldCharType="begin"/>
+      </w:r>
+      <w:r>
+        <w:instrText xml:space="preserve"> SEQ Abbildung \* ARABIC </w:instrText>
+      </w:r>
+      <w:r>
+        <w:fldChar w:fldCharType="separate"/>
+      </w:r>
+      <w:r>
+        <w:rPr>
+          <w:noProof/>
+        </w:rPr>
+        <w:t>11</w:t>
+      </w:r>
+      <w:r>
+        <w:rPr>
+          <w:noProof/>
+        </w:rPr>
+        <w:fldChar w:fldCharType="end"/>
+      </w:r>
       <w:r>
         <w:t xml:space="preserve"> - Abhängigkeiten in Package Network</w:t>
       </w:r>
@@ -3884,11 +4017,11 @@
       <w:pPr>
         <w:pStyle w:val="berschrift3"/>
       </w:pPr>
-      <w:bookmarkStart w:id="21" w:name="_Toc294613522"/>
+      <w:bookmarkStart w:id="18" w:name="_Toc294613522"/>
       <w:r>
         <w:t>Schlussfolgerung</w:t>
       </w:r>
-      <w:bookmarkEnd w:id="21"/>
+      <w:bookmarkEnd w:id="18"/>
     </w:p>
     <w:p>
       <w:r>
@@ -4035,7 +4168,7 @@
         <w:noProof/>
         <w:lang w:val="de-DE"/>
       </w:rPr>
-      <w:t>1</w:t>
+      <w:t>2</w:t>
     </w:r>
     <w:r>
       <w:rPr>
@@ -4049,16 +4182,31 @@
       </w:rPr>
       <w:t xml:space="preserve"> von </w:t>
     </w:r>
-    <w:fldSimple w:instr="NUMPAGES  \* Arabic  \* MERGEFORMAT">
-      <w:r>
-        <w:rPr>
-          <w:b/>
-          <w:noProof/>
-          <w:lang w:val="de-DE"/>
-        </w:rPr>
-        <w:t>9</w:t>
-      </w:r>
-    </w:fldSimple>
+    <w:r>
+      <w:fldChar w:fldCharType="begin"/>
+    </w:r>
+    <w:r>
+      <w:instrText>NUMPAGES  \* Arabic  \* MERGEFORMAT</w:instrText>
+    </w:r>
+    <w:r>
+      <w:fldChar w:fldCharType="separate"/>
+    </w:r>
+    <w:r>
+      <w:rPr>
+        <w:b/>
+        <w:noProof/>
+        <w:lang w:val="de-DE"/>
+      </w:rPr>
+      <w:t>9</w:t>
+    </w:r>
+    <w:r>
+      <w:rPr>
+        <w:b/>
+        <w:noProof/>
+        <w:lang w:val="de-DE"/>
+      </w:rPr>
+      <w:fldChar w:fldCharType="end"/>
+    </w:r>
   </w:p>
 </w:ftr>
 </file>
@@ -7972,7 +8120,7 @@
 </file>
 
 <file path=customXml/itemProps1.xml><?xml version="1.0" encoding="utf-8"?>
-<ds:datastoreItem xmlns:ds="http://schemas.openxmlformats.org/officeDocument/2006/customXml" ds:itemID="{64D7DA31-E623-444B-AFFC-8DA8CA664095}">
+<ds:datastoreItem xmlns:ds="http://schemas.openxmlformats.org/officeDocument/2006/customXml" ds:itemID="{EC882A8A-BA91-4B4E-9360-2200B4A7A82F}">
   <ds:schemaRefs>
     <ds:schemaRef ds:uri="http://schemas.openxmlformats.org/officeDocument/2006/bibliography"/>
   </ds:schemaRefs>

</xml_diff>